<commit_message>
Adding timeline to report
</commit_message>
<xml_diff>
--- a/Electrode Motion Denoising/reports/Development of Machine Learning algorithms to remove Electrode Motion noise from ECG signals.docx
+++ b/Electrode Motion Denoising/reports/Development of Machine Learning algorithms to remove Electrode Motion noise from ECG signals.docx
@@ -797,14 +797,27 @@
       <w:r>
         <w:t xml:space="preserve">Table </w:t>
       </w:r>
-      <w:fldSimple w:instr=" SEQ Table \* ARABIC ">
-        <w:r>
-          <w:rPr>
-            <w:noProof/>
-          </w:rPr>
-          <w:t>1</w:t>
-        </w:r>
-      </w:fldSimple>
+      <w:r>
+        <w:fldChar w:fldCharType="begin"/>
+      </w:r>
+      <w:r>
+        <w:instrText xml:space="preserve"> SEQ Table \* ARABIC </w:instrText>
+      </w:r>
+      <w:r>
+        <w:fldChar w:fldCharType="separate"/>
+      </w:r>
+      <w:r>
+        <w:rPr>
+          <w:noProof/>
+        </w:rPr>
+        <w:t>1</w:t>
+      </w:r>
+      <w:r>
+        <w:rPr>
+          <w:noProof/>
+        </w:rPr>
+        <w:fldChar w:fldCharType="end"/>
+      </w:r>
       <w:r>
         <w:t xml:space="preserve"> Shows the sub-fields that are relevant to this MSc project</w:t>
       </w:r>
@@ -1355,146 +1368,463 @@
       </w:r>
     </w:p>
     <w:p>
+      <w:pPr>
+        <w:spacing w:line="360" w:lineRule="auto"/>
+        <w:jc w:val="both"/>
+      </w:pPr>
       <w:r>
         <w:t>This section will provide more detail on the project objectives. It will describe both the scientific and technical procedure that will investigated and explain how it is relevant to each objective.</w:t>
       </w:r>
     </w:p>
     <w:p>
       <w:pPr>
+        <w:pStyle w:val="Heading2"/>
+      </w:pPr>
+      <w:r>
+        <w:t>A literature review was conducted to investigate current algorithms/techniques used to reduce electrode motion (EM) from ECG signals.</w:t>
+      </w:r>
+    </w:p>
+    <w:p/>
+    <w:p>
+      <w:pPr>
+        <w:spacing w:line="360" w:lineRule="auto"/>
+        <w:jc w:val="both"/>
+      </w:pPr>
+      <w:r>
+        <w:t xml:space="preserve">There are 4 major sources of noise in ECG signals, these are 1) Baseline Wander (BW), 2) Powerline Interference (PL), 3) Muscle Artefact (MA) and 4) </w:t>
+      </w:r>
+      <w:r>
         <w:rPr>
           <w:b/>
           <w:bCs/>
         </w:rPr>
-      </w:pPr>
+        <w:t>Electrode Motion</w:t>
+      </w:r>
       <w:r>
         <w:rPr>
           <w:b/>
           <w:bCs/>
         </w:rPr>
-        <w:t>A literature review was conducted to investigate current algorithms/techniques used to reduce electrode motion (EM) from ECG signals.</w:t>
-      </w:r>
-    </w:p>
-    <w:p>
-      <w:r>
-        <w:t xml:space="preserve">There are 4 major sources of noise in ECG signals, these are 1) Baseline Wander (BW), 2) Powerline Interference (PL), 3) Muscle Artefact (MA) and 4) </w:t>
-      </w:r>
-      <w:r>
-        <w:rPr>
+        <w:t xml:space="preserve"> (EM)</w:t>
+      </w:r>
+      <w:r>
+        <w:t>. BW and PL have a relatively unique frequency content and thus are easily removed by simple digital filters (</w:t>
+      </w:r>
+      <w:proofErr w:type="spellStart"/>
+      <w:r>
+        <w:t>Eg</w:t>
+      </w:r>
+      <w:proofErr w:type="spellEnd"/>
+      <w:r>
+        <w:t xml:space="preserve"> notch, low-pass). MA and EM noise are more challenging to remove as they can have a wide frequency content that overlaps with that of the ECG signal, specifically the PQRST complex. Adaptive filters are primarily used for these type of noise sources, however can struggle to </w:t>
+      </w:r>
+    </w:p>
+    <w:p>
+      <w:pPr>
+        <w:spacing w:line="360" w:lineRule="auto"/>
+        <w:jc w:val="both"/>
+      </w:pPr>
+      <w:r>
+        <w:t>Electrode motion noise in Electrocardiogram (ECG) signals refers to the interference caused by the movement of electrodes attached to the skin. When electrodes move, even slightly, they can pick up additional electrical activity not related to the heart's electrical signals. This extra activity is seen as noise in the ECG signal, which can distort the true reading. It's particularly problematic during physical activity or if the electrode doesn't adhere well to the skin. This noise appears as irregular spikes or a fuzzy baseline in the ECG trace, making it challenging to accurately interpret the heart's electrical activity. Managing electrode motion noise is crucial for ensuring reliable ECG readings, especially in scenarios requiring patient movement or long-term monitoring</w:t>
+      </w:r>
+      <w:r>
+        <w:t xml:space="preserve">. </w:t>
+      </w:r>
+    </w:p>
+    <w:p>
+      <w:pPr>
+        <w:spacing w:line="360" w:lineRule="auto"/>
+        <w:jc w:val="both"/>
+      </w:pPr>
+      <w:r>
+        <w:t xml:space="preserve">Electrode Motion is difficult to remove from an ECG signal for several reasons. Firstly, the signal attenuated by electrode motion can be very similar to the ECG signal itself, this similarity can make it difficult to remove through the use of digital filters which use both time and frequency domain characteristics to separate the two signals. The variability of EM noise also adds to the difficulty to remove the noise, this comes from the wide range of movements a subject can undergo such as </w:t>
+      </w:r>
+      <w:r>
+        <w:lastRenderedPageBreak/>
+        <w:t xml:space="preserve">running, walking, jumping or any other </w:t>
+      </w:r>
+      <w:proofErr w:type="spellStart"/>
+      <w:r>
+        <w:t>from</w:t>
+      </w:r>
+      <w:proofErr w:type="spellEnd"/>
+      <w:r>
+        <w:t xml:space="preserve"> of activity. Each activity will return a different characteristic shape of noise. Electrode placement can also vary the shape of the noise signal. Finally, individual differences such as skin type, amount of hair and other factors influencing the electrode-skin contact will affect the amount of EM noise added during movement, it is important that algorithms can deal with this problem effectively.</w:t>
+      </w:r>
+    </w:p>
+    <w:p>
+      <w:pPr>
+        <w:pStyle w:val="Heading2"/>
+      </w:pPr>
+      <w:r>
+        <w:t>Using available online sources (e.g. Physionet</w:t>
+      </w:r>
+      <w:r>
+        <w:rPr>
+          <w:vertAlign w:val="superscript"/>
+        </w:rPr>
+        <w:t>1</w:t>
+      </w:r>
+      <w:r>
+        <w:t>) compile an ECG dataset which can be used to investigate and assess ECG motion artifact removal algorithms.</w:t>
+      </w:r>
+    </w:p>
+    <w:p>
+      <w:pPr>
+        <w:spacing w:after="0" w:line="360" w:lineRule="auto"/>
+        <w:jc w:val="both"/>
+        <w:rPr>
+          <w:rFonts w:ascii="Arial" w:hAnsi="Arial" w:cs="Arial"/>
           <w:b/>
           <w:bCs/>
-        </w:rPr>
-        <w:t>Electrode Motion</w:t>
-      </w:r>
-      <w:r>
-        <w:rPr>
-          <w:b/>
-          <w:bCs/>
-        </w:rPr>
-        <w:t xml:space="preserve"> (EM)</w:t>
-      </w:r>
-      <w:r>
-        <w:t>. BW and PL have a relatively unique frequency content and thus are easily removed by simple digital filters (</w:t>
+          <w:sz w:val="20"/>
+          <w:szCs w:val="20"/>
+        </w:rPr>
+      </w:pPr>
+    </w:p>
+    <w:p>
+      <w:pPr>
+        <w:pStyle w:val="Heading2"/>
+      </w:pPr>
+      <w:r>
+        <w:t>Develop a model for generating synthetic motion artefacts in clean ECG signals and use it to create a reference dataset for ground truth comparisons.</w:t>
+      </w:r>
+    </w:p>
+    <w:p/>
+    <w:p>
+      <w:pPr>
+        <w:pStyle w:val="Heading2"/>
+      </w:pPr>
+      <w:r>
+        <w:t>Investigate machine learning approaches to reducing electrode motion noise on ECG signals.</w:t>
+      </w:r>
+    </w:p>
+    <w:p/>
+    <w:p>
+      <w:pPr>
+        <w:pStyle w:val="Heading2"/>
+      </w:pPr>
+    </w:p>
+    <w:p>
+      <w:pPr>
+        <w:pStyle w:val="Heading2"/>
+      </w:pPr>
+      <w:r>
+        <w:t xml:space="preserve">Develop and implement a candidate approach using Python or </w:t>
       </w:r>
       <w:proofErr w:type="spellStart"/>
       <w:r>
-        <w:t>Eg</w:t>
+        <w:t>Matlab</w:t>
       </w:r>
       <w:proofErr w:type="spellEnd"/>
       <w:r>
-        <w:t xml:space="preserve"> notch, low-pass). MA and EM noise are more challenging to remove as they can have a wide frequency content that overlaps with that of the ECG signal, specifically the PQRST complex. Adaptive filters are primarily used for these type of noise sources, however can struggle to </w:t>
-      </w:r>
-    </w:p>
-    <w:p>
-      <w:pPr>
-        <w:spacing w:line="360" w:lineRule="auto"/>
-        <w:jc w:val="both"/>
-      </w:pPr>
-      <w:r>
-        <w:t>Electrode motion noise in Electrocardiogram (ECG) signals refers to the interference caused by the movement of electrodes attached to the skin. When electrodes move, even slightly, they can pick up additional electrical activity not related to the heart's electrical signals. This extra activity is seen as noise in the ECG signal, which can distort the true reading. It's particularly problematic during physical activity or if the electrode doesn't adhere well to the skin. This noise appears as irregular spikes or a fuzzy baseline in the ECG trace, making it challenging to accurately interpret the heart's electrical activity. Managing electrode motion noise is crucial for ensuring reliable ECG readings, especially in scenarios requiring patient movement or long-term monitoring</w:t>
-      </w:r>
-      <w:r>
-        <w:t xml:space="preserve">. </w:t>
-      </w:r>
-    </w:p>
-    <w:p>
-      <w:pPr>
-        <w:spacing w:line="360" w:lineRule="auto"/>
-        <w:jc w:val="both"/>
-      </w:pPr>
-      <w:r>
-        <w:t xml:space="preserve">Electrode Motion is difficult to remove from an ECG signal for several reasons. Firstly, the signal attenuated by electrode motion can be very similar to the ECG signal itself, this similarity can make it difficult to remove through the use of digital filters which use both time and frequency domain characteristics to separate the two signals. The variability of EM noise also adds to the difficulty to remove the noise, this comes from the wide range of movements a subject can undergo such as running, walking, jumping or any other </w:t>
-      </w:r>
-      <w:proofErr w:type="spellStart"/>
-      <w:r>
-        <w:t>from</w:t>
-      </w:r>
-      <w:proofErr w:type="spellEnd"/>
-      <w:r>
-        <w:t xml:space="preserve"> of activity. Each activity will return a different characteristic shape of noise. Electrode placement can also vary the shape of the noise signal. Finally, individual differences such as skin type, amount of hair and other factors influencing the electrode-</w:t>
-      </w:r>
+        <w:t xml:space="preserve"> and validate its performance on the datasets from (2) and (3).</w:t>
+      </w:r>
+    </w:p>
+    <w:p/>
+    <w:p>
+      <w:pPr>
+        <w:pStyle w:val="Heading2"/>
+      </w:pPr>
+      <w:r>
+        <w:t>Compare the performance of the developed algorithm against alternative baseline algorithms from the literature.</w:t>
+      </w:r>
+    </w:p>
+    <w:p/>
+    <w:p>
+      <w:pPr>
+        <w:pStyle w:val="Heading1"/>
+      </w:pPr>
+      <w:r>
+        <w:rPr>
+          <w:noProof/>
+        </w:rPr>
+        <mc:AlternateContent>
+          <mc:Choice Requires="wps">
+            <w:drawing>
+              <wp:anchor distT="45720" distB="45720" distL="114300" distR="114300" simplePos="0" relativeHeight="251662336" behindDoc="0" locked="0" layoutInCell="1" allowOverlap="1" wp14:anchorId="32BB7C25" wp14:editId="0989B80A">
+                <wp:simplePos x="0" y="0"/>
+                <wp:positionH relativeFrom="column">
+                  <wp:posOffset>1104900</wp:posOffset>
+                </wp:positionH>
+                <wp:positionV relativeFrom="paragraph">
+                  <wp:posOffset>2434590</wp:posOffset>
+                </wp:positionV>
+                <wp:extent cx="1162050" cy="323850"/>
+                <wp:effectExtent l="0" t="0" r="0" b="0"/>
+                <wp:wrapTopAndBottom/>
+                <wp:docPr id="217" name="Text Box 2"/>
+                <wp:cNvGraphicFramePr>
+                  <a:graphicFrameLocks xmlns:a="http://schemas.openxmlformats.org/drawingml/2006/main"/>
+                </wp:cNvGraphicFramePr>
+                <a:graphic xmlns:a="http://schemas.openxmlformats.org/drawingml/2006/main">
+                  <a:graphicData uri="http://schemas.microsoft.com/office/word/2010/wordprocessingShape">
+                    <wps:wsp>
+                      <wps:cNvSpPr txBox="1">
+                        <a:spLocks noChangeArrowheads="1"/>
+                      </wps:cNvSpPr>
+                      <wps:spPr bwMode="auto">
+                        <a:xfrm>
+                          <a:off x="0" y="0"/>
+                          <a:ext cx="1162050" cy="323850"/>
+                        </a:xfrm>
+                        <a:prstGeom prst="rect">
+                          <a:avLst/>
+                        </a:prstGeom>
+                        <a:noFill/>
+                        <a:ln w="9525">
+                          <a:noFill/>
+                          <a:miter lim="800000"/>
+                          <a:headEnd/>
+                          <a:tailEnd/>
+                        </a:ln>
+                      </wps:spPr>
+                      <wps:txbx>
+                        <w:txbxContent>
+                          <w:p>
+                            <w:pPr>
+                              <w:rPr>
+                                <w:b/>
+                                <w:bCs/>
+                              </w:rPr>
+                            </w:pPr>
+                            <w:r>
+                              <w:rPr>
+                                <w:b/>
+                                <w:bCs/>
+                              </w:rPr>
+                              <w:t>Current Position</w:t>
+                            </w:r>
+                          </w:p>
+                        </w:txbxContent>
+                      </wps:txbx>
+                      <wps:bodyPr rot="0" vert="horz" wrap="square" lIns="91440" tIns="45720" rIns="91440" bIns="45720" anchor="t" anchorCtr="0">
+                        <a:noAutofit/>
+                      </wps:bodyPr>
+                    </wps:wsp>
+                  </a:graphicData>
+                </a:graphic>
+                <wp14:sizeRelH relativeFrom="margin">
+                  <wp14:pctWidth>0</wp14:pctWidth>
+                </wp14:sizeRelH>
+                <wp14:sizeRelV relativeFrom="margin">
+                  <wp14:pctHeight>0</wp14:pctHeight>
+                </wp14:sizeRelV>
+              </wp:anchor>
+            </w:drawing>
+          </mc:Choice>
+          <mc:Fallback>
+            <w:pict>
+              <v:shapetype w14:anchorId="32BB7C25" id="_x0000_t202" coordsize="21600,21600" o:spt="202" path="m,l,21600r21600,l21600,xe">
+                <v:stroke joinstyle="miter"/>
+                <v:path gradientshapeok="t" o:connecttype="rect"/>
+              </v:shapetype>
+              <v:shape id="Text Box 2" o:spid="_x0000_s1026" type="#_x0000_t202" style="position:absolute;margin-left:87pt;margin-top:191.7pt;width:91.5pt;height:25.5pt;z-index:251662336;visibility:visible;mso-wrap-style:square;mso-width-percent:0;mso-height-percent:0;mso-wrap-distance-left:9pt;mso-wrap-distance-top:3.6pt;mso-wrap-distance-right:9pt;mso-wrap-distance-bottom:3.6pt;mso-position-horizontal:absolute;mso-position-horizontal-relative:text;mso-position-vertical:absolute;mso-position-vertical-relative:text;mso-width-percent:0;mso-height-percent:0;mso-width-relative:margin;mso-height-relative:margin;v-text-anchor:top" o:gfxdata="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" filled="f" stroked="f">
+                <v:textbox>
+                  <w:txbxContent>
+                    <w:p>
+                      <w:pPr>
+                        <w:rPr>
+                          <w:b/>
+                          <w:bCs/>
+                        </w:rPr>
+                      </w:pPr>
+                      <w:r>
+                        <w:rPr>
+                          <w:b/>
+                          <w:bCs/>
+                        </w:rPr>
+                        <w:t>Current Position</w:t>
+                      </w:r>
+                    </w:p>
+                  </w:txbxContent>
+                </v:textbox>
+                <w10:wrap type="topAndBottom"/>
+              </v:shape>
+            </w:pict>
+          </mc:Fallback>
+        </mc:AlternateContent>
+      </w:r>
+      <w:r>
+        <w:rPr>
+          <w:noProof/>
+        </w:rPr>
+        <mc:AlternateContent>
+          <mc:Choice Requires="wps">
+            <w:drawing>
+              <wp:anchor distT="0" distB="0" distL="114300" distR="114300" simplePos="0" relativeHeight="251660288" behindDoc="0" locked="0" layoutInCell="1" allowOverlap="1" wp14:anchorId="7ABCC843" wp14:editId="57D15995">
+                <wp:simplePos x="0" y="0"/>
+                <wp:positionH relativeFrom="column">
+                  <wp:posOffset>1676400</wp:posOffset>
+                </wp:positionH>
+                <wp:positionV relativeFrom="paragraph">
+                  <wp:posOffset>320041</wp:posOffset>
+                </wp:positionV>
+                <wp:extent cx="9525" cy="2095500"/>
+                <wp:effectExtent l="19050" t="19050" r="28575" b="0"/>
+                <wp:wrapNone/>
+                <wp:docPr id="93065435" name="Straight Connector 1"/>
+                <wp:cNvGraphicFramePr/>
+                <a:graphic xmlns:a="http://schemas.openxmlformats.org/drawingml/2006/main">
+                  <a:graphicData uri="http://schemas.microsoft.com/office/word/2010/wordprocessingShape">
+                    <wps:wsp>
+                      <wps:cNvCnPr/>
+                      <wps:spPr>
+                        <a:xfrm flipH="1">
+                          <a:off x="0" y="0"/>
+                          <a:ext cx="9525" cy="2095500"/>
+                        </a:xfrm>
+                        <a:prstGeom prst="line">
+                          <a:avLst/>
+                        </a:prstGeom>
+                        <a:ln w="41275" cap="flat" cmpd="sng" algn="ctr">
+                          <a:solidFill>
+                            <a:schemeClr val="accent2"/>
+                          </a:solidFill>
+                          <a:prstDash val="dash"/>
+                          <a:round/>
+                          <a:headEnd type="none" w="med" len="med"/>
+                          <a:tailEnd type="none" w="med" len="med"/>
+                        </a:ln>
+                      </wps:spPr>
+                      <wps:style>
+                        <a:lnRef idx="0">
+                          <a:scrgbClr r="0" g="0" b="0"/>
+                        </a:lnRef>
+                        <a:fillRef idx="0">
+                          <a:scrgbClr r="0" g="0" b="0"/>
+                        </a:fillRef>
+                        <a:effectRef idx="0">
+                          <a:scrgbClr r="0" g="0" b="0"/>
+                        </a:effectRef>
+                        <a:fontRef idx="minor">
+                          <a:schemeClr val="tx1"/>
+                        </a:fontRef>
+                      </wps:style>
+                      <wps:bodyPr/>
+                    </wps:wsp>
+                  </a:graphicData>
+                </a:graphic>
+                <wp14:sizeRelH relativeFrom="margin">
+                  <wp14:pctWidth>0</wp14:pctWidth>
+                </wp14:sizeRelH>
+                <wp14:sizeRelV relativeFrom="margin">
+                  <wp14:pctHeight>0</wp14:pctHeight>
+                </wp14:sizeRelV>
+              </wp:anchor>
+            </w:drawing>
+          </mc:Choice>
+          <mc:Fallback>
+            <w:pict>
+              <v:line w14:anchorId="0D698B7D" id="Straight Connector 1" o:spid="_x0000_s1026" style="position:absolute;flip:x;z-index:251660288;visibility:visible;mso-wrap-style:square;mso-width-percent:0;mso-height-percent:0;mso-wrap-distance-left:9pt;mso-wrap-distance-top:0;mso-wrap-distance-right:9pt;mso-wrap-distance-bottom:0;mso-position-horizontal:absolute;mso-position-horizontal-relative:text;mso-position-vertical:absolute;mso-position-vertical-relative:text;mso-width-percent:0;mso-height-percent:0;mso-width-relative:margin;mso-height-relative:margin" from="132pt,25.2pt" to="132.75pt,190.2pt" o:gfxdata="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" strokecolor="#ed7d31 [3205]" strokeweight="3.25pt">
+                <v:stroke dashstyle="dash"/>
+              </v:line>
+            </w:pict>
+          </mc:Fallback>
+        </mc:AlternateContent>
+      </w:r>
+      <w:r>
+        <w:rPr>
+          <w:noProof/>
+        </w:rPr>
+        <w:drawing>
+          <wp:anchor distT="0" distB="0" distL="114300" distR="114300" simplePos="0" relativeHeight="251659264" behindDoc="0" locked="0" layoutInCell="1" allowOverlap="1" wp14:anchorId="00F380DA" wp14:editId="4A7CC6B7">
+            <wp:simplePos x="0" y="0"/>
+            <wp:positionH relativeFrom="margin">
+              <wp:align>right</wp:align>
+            </wp:positionH>
+            <wp:positionV relativeFrom="paragraph">
+              <wp:posOffset>320040</wp:posOffset>
+            </wp:positionV>
+            <wp:extent cx="5887085" cy="2114550"/>
+            <wp:effectExtent l="0" t="0" r="0" b="0"/>
+            <wp:wrapSquare wrapText="bothSides"/>
+            <wp:docPr id="1083446343" name="Picture 1"/>
+            <wp:cNvGraphicFramePr>
+              <a:graphicFrameLocks xmlns:a="http://schemas.openxmlformats.org/drawingml/2006/main" noChangeAspect="1"/>
+            </wp:cNvGraphicFramePr>
+            <a:graphic xmlns:a="http://schemas.openxmlformats.org/drawingml/2006/main">
+              <a:graphicData uri="http://schemas.openxmlformats.org/drawingml/2006/picture">
+                <pic:pic xmlns:pic="http://schemas.openxmlformats.org/drawingml/2006/picture">
+                  <pic:nvPicPr>
+                    <pic:cNvPr id="1083446343" name=""/>
+                    <pic:cNvPicPr/>
+                  </pic:nvPicPr>
+                  <pic:blipFill>
+                    <a:blip r:embed="rId7">
+                      <a:extLst>
+                        <a:ext uri="{28A0092B-C50C-407E-A947-70E740481C1C}">
+                          <a14:useLocalDpi xmlns:a14="http://schemas.microsoft.com/office/drawing/2010/main" val="0"/>
+                        </a:ext>
+                      </a:extLst>
+                    </a:blip>
+                    <a:stretch>
+                      <a:fillRect/>
+                    </a:stretch>
+                  </pic:blipFill>
+                  <pic:spPr>
+                    <a:xfrm>
+                      <a:off x="0" y="0"/>
+                      <a:ext cx="5887085" cy="2114550"/>
+                    </a:xfrm>
+                    <a:prstGeom prst="rect">
+                      <a:avLst/>
+                    </a:prstGeom>
+                  </pic:spPr>
+                </pic:pic>
+              </a:graphicData>
+            </a:graphic>
+            <wp14:sizeRelH relativeFrom="margin">
+              <wp14:pctWidth>0</wp14:pctWidth>
+            </wp14:sizeRelH>
+            <wp14:sizeRelV relativeFrom="margin">
+              <wp14:pctHeight>0</wp14:pctHeight>
+            </wp14:sizeRelV>
+          </wp:anchor>
+        </w:drawing>
+      </w:r>
+      <w:r>
+        <w:t>Project Timeline.</w:t>
+      </w:r>
+    </w:p>
+    <w:p/>
+    <w:p>
+      <w:pPr>
+        <w:pStyle w:val="Heading1"/>
+      </w:pPr>
+      <w:r>
+        <w:t>Current State of Project</w:t>
+      </w:r>
+    </w:p>
+    <w:p/>
+    <w:p>
+      <w:pPr>
+        <w:pStyle w:val="Heading1"/>
+      </w:pPr>
       <w:r>
         <w:lastRenderedPageBreak/>
-        <w:t>skin contact will affect the amount of EM noise added during movement, it is important that algorithms can deal with this problem effectively.</w:t>
-      </w:r>
-    </w:p>
-    <w:p>
-      <w:pPr>
-        <w:spacing w:line="360" w:lineRule="auto"/>
-        <w:jc w:val="both"/>
-      </w:pPr>
+        <w:t>Plan for future work</w:t>
+      </w:r>
     </w:p>
     <w:p/>
+    <w:p>
+      <w:pPr>
+        <w:pStyle w:val="Heading1"/>
+      </w:pPr>
+      <w:r>
+        <w:t>Problems encountered</w:t>
+      </w:r>
+    </w:p>
     <w:p/>
     <w:p>
       <w:pPr>
         <w:pStyle w:val="Heading1"/>
-        <w:rPr>
-          <w:b/>
-          <w:bCs/>
-        </w:rPr>
-      </w:pPr>
-      <w:r>
-        <w:rPr>
-          <w:b/>
-          <w:bCs/>
-        </w:rPr>
-        <w:t>Methodology</w:t>
+      </w:pPr>
+      <w:r>
+        <w:t>Problems that could arise</w:t>
       </w:r>
     </w:p>
     <w:p/>
-    <w:p>
-      <w:pPr>
-        <w:pStyle w:val="Heading1"/>
-        <w:rPr>
-          <w:b/>
-          <w:bCs/>
-        </w:rPr>
-      </w:pPr>
-      <w:r>
-        <w:rPr>
-          <w:b/>
-          <w:bCs/>
-        </w:rPr>
-        <w:t>Results</w:t>
-      </w:r>
-    </w:p>
-    <w:p/>
-    <w:p>
-      <w:pPr>
-        <w:pStyle w:val="Heading1"/>
-        <w:rPr>
-          <w:b/>
-          <w:bCs/>
-        </w:rPr>
-      </w:pPr>
-      <w:r>
-        <w:rPr>
-          <w:b/>
-          <w:bCs/>
-        </w:rPr>
-        <w:t>Conclusion</w:t>
-      </w:r>
-    </w:p>
     <w:p/>
     <w:p>
       <w:pPr>
@@ -1646,6 +1976,238 @@
     </w:lvl>
   </w:abstractNum>
   <w:abstractNum w:abstractNumId="1" w15:restartNumberingAfterBreak="0">
+    <w:nsid w:val="2B395503"/>
+    <w:multiLevelType w:val="hybridMultilevel"/>
+    <w:tmpl w:val="CABE9A38"/>
+    <w:lvl w:ilvl="0" w:tplc="FFFFFFFF">
+      <w:start w:val="1"/>
+      <w:numFmt w:val="decimal"/>
+      <w:lvlText w:val="%1."/>
+      <w:lvlJc w:val="left"/>
+      <w:pPr>
+        <w:tabs>
+          <w:tab w:val="num" w:pos="1080"/>
+        </w:tabs>
+        <w:ind w:left="1080" w:hanging="720"/>
+      </w:pPr>
+      <w:rPr>
+        <w:rFonts w:hint="default"/>
+      </w:rPr>
+    </w:lvl>
+    <w:lvl w:ilvl="1" w:tplc="FFFFFFFF" w:tentative="1">
+      <w:start w:val="1"/>
+      <w:numFmt w:val="lowerLetter"/>
+      <w:lvlText w:val="%2."/>
+      <w:lvlJc w:val="left"/>
+      <w:pPr>
+        <w:tabs>
+          <w:tab w:val="num" w:pos="1440"/>
+        </w:tabs>
+        <w:ind w:left="1440" w:hanging="360"/>
+      </w:pPr>
+    </w:lvl>
+    <w:lvl w:ilvl="2" w:tplc="FFFFFFFF" w:tentative="1">
+      <w:start w:val="1"/>
+      <w:numFmt w:val="lowerRoman"/>
+      <w:lvlText w:val="%3."/>
+      <w:lvlJc w:val="right"/>
+      <w:pPr>
+        <w:tabs>
+          <w:tab w:val="num" w:pos="2160"/>
+        </w:tabs>
+        <w:ind w:left="2160" w:hanging="180"/>
+      </w:pPr>
+    </w:lvl>
+    <w:lvl w:ilvl="3" w:tplc="FFFFFFFF" w:tentative="1">
+      <w:start w:val="1"/>
+      <w:numFmt w:val="decimal"/>
+      <w:lvlText w:val="%4."/>
+      <w:lvlJc w:val="left"/>
+      <w:pPr>
+        <w:tabs>
+          <w:tab w:val="num" w:pos="2880"/>
+        </w:tabs>
+        <w:ind w:left="2880" w:hanging="360"/>
+      </w:pPr>
+    </w:lvl>
+    <w:lvl w:ilvl="4" w:tplc="FFFFFFFF" w:tentative="1">
+      <w:start w:val="1"/>
+      <w:numFmt w:val="lowerLetter"/>
+      <w:lvlText w:val="%5."/>
+      <w:lvlJc w:val="left"/>
+      <w:pPr>
+        <w:tabs>
+          <w:tab w:val="num" w:pos="3600"/>
+        </w:tabs>
+        <w:ind w:left="3600" w:hanging="360"/>
+      </w:pPr>
+    </w:lvl>
+    <w:lvl w:ilvl="5" w:tplc="FFFFFFFF" w:tentative="1">
+      <w:start w:val="1"/>
+      <w:numFmt w:val="lowerRoman"/>
+      <w:lvlText w:val="%6."/>
+      <w:lvlJc w:val="right"/>
+      <w:pPr>
+        <w:tabs>
+          <w:tab w:val="num" w:pos="4320"/>
+        </w:tabs>
+        <w:ind w:left="4320" w:hanging="180"/>
+      </w:pPr>
+    </w:lvl>
+    <w:lvl w:ilvl="6" w:tplc="FFFFFFFF" w:tentative="1">
+      <w:start w:val="1"/>
+      <w:numFmt w:val="decimal"/>
+      <w:lvlText w:val="%7."/>
+      <w:lvlJc w:val="left"/>
+      <w:pPr>
+        <w:tabs>
+          <w:tab w:val="num" w:pos="5040"/>
+        </w:tabs>
+        <w:ind w:left="5040" w:hanging="360"/>
+      </w:pPr>
+    </w:lvl>
+    <w:lvl w:ilvl="7" w:tplc="FFFFFFFF" w:tentative="1">
+      <w:start w:val="1"/>
+      <w:numFmt w:val="lowerLetter"/>
+      <w:lvlText w:val="%8."/>
+      <w:lvlJc w:val="left"/>
+      <w:pPr>
+        <w:tabs>
+          <w:tab w:val="num" w:pos="5760"/>
+        </w:tabs>
+        <w:ind w:left="5760" w:hanging="360"/>
+      </w:pPr>
+    </w:lvl>
+    <w:lvl w:ilvl="8" w:tplc="FFFFFFFF" w:tentative="1">
+      <w:start w:val="1"/>
+      <w:numFmt w:val="lowerRoman"/>
+      <w:lvlText w:val="%9."/>
+      <w:lvlJc w:val="right"/>
+      <w:pPr>
+        <w:tabs>
+          <w:tab w:val="num" w:pos="6480"/>
+        </w:tabs>
+        <w:ind w:left="6480" w:hanging="180"/>
+      </w:pPr>
+    </w:lvl>
+  </w:abstractNum>
+  <w:abstractNum w:abstractNumId="2" w15:restartNumberingAfterBreak="0">
+    <w:nsid w:val="2BA21B73"/>
+    <w:multiLevelType w:val="hybridMultilevel"/>
+    <w:tmpl w:val="CABE9A38"/>
+    <w:lvl w:ilvl="0" w:tplc="FFFFFFFF">
+      <w:start w:val="1"/>
+      <w:numFmt w:val="decimal"/>
+      <w:lvlText w:val="%1."/>
+      <w:lvlJc w:val="left"/>
+      <w:pPr>
+        <w:tabs>
+          <w:tab w:val="num" w:pos="1080"/>
+        </w:tabs>
+        <w:ind w:left="1080" w:hanging="720"/>
+      </w:pPr>
+      <w:rPr>
+        <w:rFonts w:hint="default"/>
+      </w:rPr>
+    </w:lvl>
+    <w:lvl w:ilvl="1" w:tplc="FFFFFFFF" w:tentative="1">
+      <w:start w:val="1"/>
+      <w:numFmt w:val="lowerLetter"/>
+      <w:lvlText w:val="%2."/>
+      <w:lvlJc w:val="left"/>
+      <w:pPr>
+        <w:tabs>
+          <w:tab w:val="num" w:pos="1440"/>
+        </w:tabs>
+        <w:ind w:left="1440" w:hanging="360"/>
+      </w:pPr>
+    </w:lvl>
+    <w:lvl w:ilvl="2" w:tplc="FFFFFFFF" w:tentative="1">
+      <w:start w:val="1"/>
+      <w:numFmt w:val="lowerRoman"/>
+      <w:lvlText w:val="%3."/>
+      <w:lvlJc w:val="right"/>
+      <w:pPr>
+        <w:tabs>
+          <w:tab w:val="num" w:pos="2160"/>
+        </w:tabs>
+        <w:ind w:left="2160" w:hanging="180"/>
+      </w:pPr>
+    </w:lvl>
+    <w:lvl w:ilvl="3" w:tplc="FFFFFFFF" w:tentative="1">
+      <w:start w:val="1"/>
+      <w:numFmt w:val="decimal"/>
+      <w:lvlText w:val="%4."/>
+      <w:lvlJc w:val="left"/>
+      <w:pPr>
+        <w:tabs>
+          <w:tab w:val="num" w:pos="2880"/>
+        </w:tabs>
+        <w:ind w:left="2880" w:hanging="360"/>
+      </w:pPr>
+    </w:lvl>
+    <w:lvl w:ilvl="4" w:tplc="FFFFFFFF" w:tentative="1">
+      <w:start w:val="1"/>
+      <w:numFmt w:val="lowerLetter"/>
+      <w:lvlText w:val="%5."/>
+      <w:lvlJc w:val="left"/>
+      <w:pPr>
+        <w:tabs>
+          <w:tab w:val="num" w:pos="3600"/>
+        </w:tabs>
+        <w:ind w:left="3600" w:hanging="360"/>
+      </w:pPr>
+    </w:lvl>
+    <w:lvl w:ilvl="5" w:tplc="FFFFFFFF" w:tentative="1">
+      <w:start w:val="1"/>
+      <w:numFmt w:val="lowerRoman"/>
+      <w:lvlText w:val="%6."/>
+      <w:lvlJc w:val="right"/>
+      <w:pPr>
+        <w:tabs>
+          <w:tab w:val="num" w:pos="4320"/>
+        </w:tabs>
+        <w:ind w:left="4320" w:hanging="180"/>
+      </w:pPr>
+    </w:lvl>
+    <w:lvl w:ilvl="6" w:tplc="FFFFFFFF" w:tentative="1">
+      <w:start w:val="1"/>
+      <w:numFmt w:val="decimal"/>
+      <w:lvlText w:val="%7."/>
+      <w:lvlJc w:val="left"/>
+      <w:pPr>
+        <w:tabs>
+          <w:tab w:val="num" w:pos="5040"/>
+        </w:tabs>
+        <w:ind w:left="5040" w:hanging="360"/>
+      </w:pPr>
+    </w:lvl>
+    <w:lvl w:ilvl="7" w:tplc="FFFFFFFF" w:tentative="1">
+      <w:start w:val="1"/>
+      <w:numFmt w:val="lowerLetter"/>
+      <w:lvlText w:val="%8."/>
+      <w:lvlJc w:val="left"/>
+      <w:pPr>
+        <w:tabs>
+          <w:tab w:val="num" w:pos="5760"/>
+        </w:tabs>
+        <w:ind w:left="5760" w:hanging="360"/>
+      </w:pPr>
+    </w:lvl>
+    <w:lvl w:ilvl="8" w:tplc="FFFFFFFF" w:tentative="1">
+      <w:start w:val="1"/>
+      <w:numFmt w:val="lowerRoman"/>
+      <w:lvlText w:val="%9."/>
+      <w:lvlJc w:val="right"/>
+      <w:pPr>
+        <w:tabs>
+          <w:tab w:val="num" w:pos="6480"/>
+        </w:tabs>
+        <w:ind w:left="6480" w:hanging="180"/>
+      </w:pPr>
+    </w:lvl>
+  </w:abstractNum>
+  <w:abstractNum w:abstractNumId="3" w15:restartNumberingAfterBreak="0">
     <w:nsid w:val="3D75720F"/>
     <w:multiLevelType w:val="hybridMultilevel"/>
     <w:tmpl w:val="51A6D7EC"/>
@@ -1734,7 +2296,355 @@
       </w:pPr>
     </w:lvl>
   </w:abstractNum>
-  <w:abstractNum w:abstractNumId="2" w15:restartNumberingAfterBreak="0">
+  <w:abstractNum w:abstractNumId="4" w15:restartNumberingAfterBreak="0">
+    <w:nsid w:val="425F0789"/>
+    <w:multiLevelType w:val="hybridMultilevel"/>
+    <w:tmpl w:val="CABE9A38"/>
+    <w:lvl w:ilvl="0" w:tplc="FFFFFFFF">
+      <w:start w:val="1"/>
+      <w:numFmt w:val="decimal"/>
+      <w:lvlText w:val="%1."/>
+      <w:lvlJc w:val="left"/>
+      <w:pPr>
+        <w:tabs>
+          <w:tab w:val="num" w:pos="1080"/>
+        </w:tabs>
+        <w:ind w:left="1080" w:hanging="720"/>
+      </w:pPr>
+      <w:rPr>
+        <w:rFonts w:hint="default"/>
+      </w:rPr>
+    </w:lvl>
+    <w:lvl w:ilvl="1" w:tplc="FFFFFFFF" w:tentative="1">
+      <w:start w:val="1"/>
+      <w:numFmt w:val="lowerLetter"/>
+      <w:lvlText w:val="%2."/>
+      <w:lvlJc w:val="left"/>
+      <w:pPr>
+        <w:tabs>
+          <w:tab w:val="num" w:pos="1440"/>
+        </w:tabs>
+        <w:ind w:left="1440" w:hanging="360"/>
+      </w:pPr>
+    </w:lvl>
+    <w:lvl w:ilvl="2" w:tplc="FFFFFFFF" w:tentative="1">
+      <w:start w:val="1"/>
+      <w:numFmt w:val="lowerRoman"/>
+      <w:lvlText w:val="%3."/>
+      <w:lvlJc w:val="right"/>
+      <w:pPr>
+        <w:tabs>
+          <w:tab w:val="num" w:pos="2160"/>
+        </w:tabs>
+        <w:ind w:left="2160" w:hanging="180"/>
+      </w:pPr>
+    </w:lvl>
+    <w:lvl w:ilvl="3" w:tplc="FFFFFFFF" w:tentative="1">
+      <w:start w:val="1"/>
+      <w:numFmt w:val="decimal"/>
+      <w:lvlText w:val="%4."/>
+      <w:lvlJc w:val="left"/>
+      <w:pPr>
+        <w:tabs>
+          <w:tab w:val="num" w:pos="2880"/>
+        </w:tabs>
+        <w:ind w:left="2880" w:hanging="360"/>
+      </w:pPr>
+    </w:lvl>
+    <w:lvl w:ilvl="4" w:tplc="FFFFFFFF" w:tentative="1">
+      <w:start w:val="1"/>
+      <w:numFmt w:val="lowerLetter"/>
+      <w:lvlText w:val="%5."/>
+      <w:lvlJc w:val="left"/>
+      <w:pPr>
+        <w:tabs>
+          <w:tab w:val="num" w:pos="3600"/>
+        </w:tabs>
+        <w:ind w:left="3600" w:hanging="360"/>
+      </w:pPr>
+    </w:lvl>
+    <w:lvl w:ilvl="5" w:tplc="FFFFFFFF" w:tentative="1">
+      <w:start w:val="1"/>
+      <w:numFmt w:val="lowerRoman"/>
+      <w:lvlText w:val="%6."/>
+      <w:lvlJc w:val="right"/>
+      <w:pPr>
+        <w:tabs>
+          <w:tab w:val="num" w:pos="4320"/>
+        </w:tabs>
+        <w:ind w:left="4320" w:hanging="180"/>
+      </w:pPr>
+    </w:lvl>
+    <w:lvl w:ilvl="6" w:tplc="FFFFFFFF" w:tentative="1">
+      <w:start w:val="1"/>
+      <w:numFmt w:val="decimal"/>
+      <w:lvlText w:val="%7."/>
+      <w:lvlJc w:val="left"/>
+      <w:pPr>
+        <w:tabs>
+          <w:tab w:val="num" w:pos="5040"/>
+        </w:tabs>
+        <w:ind w:left="5040" w:hanging="360"/>
+      </w:pPr>
+    </w:lvl>
+    <w:lvl w:ilvl="7" w:tplc="FFFFFFFF" w:tentative="1">
+      <w:start w:val="1"/>
+      <w:numFmt w:val="lowerLetter"/>
+      <w:lvlText w:val="%8."/>
+      <w:lvlJc w:val="left"/>
+      <w:pPr>
+        <w:tabs>
+          <w:tab w:val="num" w:pos="5760"/>
+        </w:tabs>
+        <w:ind w:left="5760" w:hanging="360"/>
+      </w:pPr>
+    </w:lvl>
+    <w:lvl w:ilvl="8" w:tplc="FFFFFFFF" w:tentative="1">
+      <w:start w:val="1"/>
+      <w:numFmt w:val="lowerRoman"/>
+      <w:lvlText w:val="%9."/>
+      <w:lvlJc w:val="right"/>
+      <w:pPr>
+        <w:tabs>
+          <w:tab w:val="num" w:pos="6480"/>
+        </w:tabs>
+        <w:ind w:left="6480" w:hanging="180"/>
+      </w:pPr>
+    </w:lvl>
+  </w:abstractNum>
+  <w:abstractNum w:abstractNumId="5" w15:restartNumberingAfterBreak="0">
+    <w:nsid w:val="579B13AB"/>
+    <w:multiLevelType w:val="hybridMultilevel"/>
+    <w:tmpl w:val="CABE9A38"/>
+    <w:lvl w:ilvl="0" w:tplc="FFFFFFFF">
+      <w:start w:val="1"/>
+      <w:numFmt w:val="decimal"/>
+      <w:lvlText w:val="%1."/>
+      <w:lvlJc w:val="left"/>
+      <w:pPr>
+        <w:tabs>
+          <w:tab w:val="num" w:pos="1080"/>
+        </w:tabs>
+        <w:ind w:left="1080" w:hanging="720"/>
+      </w:pPr>
+      <w:rPr>
+        <w:rFonts w:hint="default"/>
+      </w:rPr>
+    </w:lvl>
+    <w:lvl w:ilvl="1" w:tplc="FFFFFFFF" w:tentative="1">
+      <w:start w:val="1"/>
+      <w:numFmt w:val="lowerLetter"/>
+      <w:lvlText w:val="%2."/>
+      <w:lvlJc w:val="left"/>
+      <w:pPr>
+        <w:tabs>
+          <w:tab w:val="num" w:pos="1440"/>
+        </w:tabs>
+        <w:ind w:left="1440" w:hanging="360"/>
+      </w:pPr>
+    </w:lvl>
+    <w:lvl w:ilvl="2" w:tplc="FFFFFFFF" w:tentative="1">
+      <w:start w:val="1"/>
+      <w:numFmt w:val="lowerRoman"/>
+      <w:lvlText w:val="%3."/>
+      <w:lvlJc w:val="right"/>
+      <w:pPr>
+        <w:tabs>
+          <w:tab w:val="num" w:pos="2160"/>
+        </w:tabs>
+        <w:ind w:left="2160" w:hanging="180"/>
+      </w:pPr>
+    </w:lvl>
+    <w:lvl w:ilvl="3" w:tplc="FFFFFFFF" w:tentative="1">
+      <w:start w:val="1"/>
+      <w:numFmt w:val="decimal"/>
+      <w:lvlText w:val="%4."/>
+      <w:lvlJc w:val="left"/>
+      <w:pPr>
+        <w:tabs>
+          <w:tab w:val="num" w:pos="2880"/>
+        </w:tabs>
+        <w:ind w:left="2880" w:hanging="360"/>
+      </w:pPr>
+    </w:lvl>
+    <w:lvl w:ilvl="4" w:tplc="FFFFFFFF" w:tentative="1">
+      <w:start w:val="1"/>
+      <w:numFmt w:val="lowerLetter"/>
+      <w:lvlText w:val="%5."/>
+      <w:lvlJc w:val="left"/>
+      <w:pPr>
+        <w:tabs>
+          <w:tab w:val="num" w:pos="3600"/>
+        </w:tabs>
+        <w:ind w:left="3600" w:hanging="360"/>
+      </w:pPr>
+    </w:lvl>
+    <w:lvl w:ilvl="5" w:tplc="FFFFFFFF" w:tentative="1">
+      <w:start w:val="1"/>
+      <w:numFmt w:val="lowerRoman"/>
+      <w:lvlText w:val="%6."/>
+      <w:lvlJc w:val="right"/>
+      <w:pPr>
+        <w:tabs>
+          <w:tab w:val="num" w:pos="4320"/>
+        </w:tabs>
+        <w:ind w:left="4320" w:hanging="180"/>
+      </w:pPr>
+    </w:lvl>
+    <w:lvl w:ilvl="6" w:tplc="FFFFFFFF" w:tentative="1">
+      <w:start w:val="1"/>
+      <w:numFmt w:val="decimal"/>
+      <w:lvlText w:val="%7."/>
+      <w:lvlJc w:val="left"/>
+      <w:pPr>
+        <w:tabs>
+          <w:tab w:val="num" w:pos="5040"/>
+        </w:tabs>
+        <w:ind w:left="5040" w:hanging="360"/>
+      </w:pPr>
+    </w:lvl>
+    <w:lvl w:ilvl="7" w:tplc="FFFFFFFF" w:tentative="1">
+      <w:start w:val="1"/>
+      <w:numFmt w:val="lowerLetter"/>
+      <w:lvlText w:val="%8."/>
+      <w:lvlJc w:val="left"/>
+      <w:pPr>
+        <w:tabs>
+          <w:tab w:val="num" w:pos="5760"/>
+        </w:tabs>
+        <w:ind w:left="5760" w:hanging="360"/>
+      </w:pPr>
+    </w:lvl>
+    <w:lvl w:ilvl="8" w:tplc="FFFFFFFF" w:tentative="1">
+      <w:start w:val="1"/>
+      <w:numFmt w:val="lowerRoman"/>
+      <w:lvlText w:val="%9."/>
+      <w:lvlJc w:val="right"/>
+      <w:pPr>
+        <w:tabs>
+          <w:tab w:val="num" w:pos="6480"/>
+        </w:tabs>
+        <w:ind w:left="6480" w:hanging="180"/>
+      </w:pPr>
+    </w:lvl>
+  </w:abstractNum>
+  <w:abstractNum w:abstractNumId="6" w15:restartNumberingAfterBreak="0">
+    <w:nsid w:val="67E7631C"/>
+    <w:multiLevelType w:val="hybridMultilevel"/>
+    <w:tmpl w:val="CABE9A38"/>
+    <w:lvl w:ilvl="0" w:tplc="FFFFFFFF">
+      <w:start w:val="1"/>
+      <w:numFmt w:val="decimal"/>
+      <w:lvlText w:val="%1."/>
+      <w:lvlJc w:val="left"/>
+      <w:pPr>
+        <w:tabs>
+          <w:tab w:val="num" w:pos="1080"/>
+        </w:tabs>
+        <w:ind w:left="1080" w:hanging="720"/>
+      </w:pPr>
+      <w:rPr>
+        <w:rFonts w:hint="default"/>
+      </w:rPr>
+    </w:lvl>
+    <w:lvl w:ilvl="1" w:tplc="FFFFFFFF" w:tentative="1">
+      <w:start w:val="1"/>
+      <w:numFmt w:val="lowerLetter"/>
+      <w:lvlText w:val="%2."/>
+      <w:lvlJc w:val="left"/>
+      <w:pPr>
+        <w:tabs>
+          <w:tab w:val="num" w:pos="1440"/>
+        </w:tabs>
+        <w:ind w:left="1440" w:hanging="360"/>
+      </w:pPr>
+    </w:lvl>
+    <w:lvl w:ilvl="2" w:tplc="FFFFFFFF" w:tentative="1">
+      <w:start w:val="1"/>
+      <w:numFmt w:val="lowerRoman"/>
+      <w:lvlText w:val="%3."/>
+      <w:lvlJc w:val="right"/>
+      <w:pPr>
+        <w:tabs>
+          <w:tab w:val="num" w:pos="2160"/>
+        </w:tabs>
+        <w:ind w:left="2160" w:hanging="180"/>
+      </w:pPr>
+    </w:lvl>
+    <w:lvl w:ilvl="3" w:tplc="FFFFFFFF" w:tentative="1">
+      <w:start w:val="1"/>
+      <w:numFmt w:val="decimal"/>
+      <w:lvlText w:val="%4."/>
+      <w:lvlJc w:val="left"/>
+      <w:pPr>
+        <w:tabs>
+          <w:tab w:val="num" w:pos="2880"/>
+        </w:tabs>
+        <w:ind w:left="2880" w:hanging="360"/>
+      </w:pPr>
+    </w:lvl>
+    <w:lvl w:ilvl="4" w:tplc="FFFFFFFF" w:tentative="1">
+      <w:start w:val="1"/>
+      <w:numFmt w:val="lowerLetter"/>
+      <w:lvlText w:val="%5."/>
+      <w:lvlJc w:val="left"/>
+      <w:pPr>
+        <w:tabs>
+          <w:tab w:val="num" w:pos="3600"/>
+        </w:tabs>
+        <w:ind w:left="3600" w:hanging="360"/>
+      </w:pPr>
+    </w:lvl>
+    <w:lvl w:ilvl="5" w:tplc="FFFFFFFF" w:tentative="1">
+      <w:start w:val="1"/>
+      <w:numFmt w:val="lowerRoman"/>
+      <w:lvlText w:val="%6."/>
+      <w:lvlJc w:val="right"/>
+      <w:pPr>
+        <w:tabs>
+          <w:tab w:val="num" w:pos="4320"/>
+        </w:tabs>
+        <w:ind w:left="4320" w:hanging="180"/>
+      </w:pPr>
+    </w:lvl>
+    <w:lvl w:ilvl="6" w:tplc="FFFFFFFF" w:tentative="1">
+      <w:start w:val="1"/>
+      <w:numFmt w:val="decimal"/>
+      <w:lvlText w:val="%7."/>
+      <w:lvlJc w:val="left"/>
+      <w:pPr>
+        <w:tabs>
+          <w:tab w:val="num" w:pos="5040"/>
+        </w:tabs>
+        <w:ind w:left="5040" w:hanging="360"/>
+      </w:pPr>
+    </w:lvl>
+    <w:lvl w:ilvl="7" w:tplc="FFFFFFFF" w:tentative="1">
+      <w:start w:val="1"/>
+      <w:numFmt w:val="lowerLetter"/>
+      <w:lvlText w:val="%8."/>
+      <w:lvlJc w:val="left"/>
+      <w:pPr>
+        <w:tabs>
+          <w:tab w:val="num" w:pos="5760"/>
+        </w:tabs>
+        <w:ind w:left="5760" w:hanging="360"/>
+      </w:pPr>
+    </w:lvl>
+    <w:lvl w:ilvl="8" w:tplc="FFFFFFFF" w:tentative="1">
+      <w:start w:val="1"/>
+      <w:numFmt w:val="lowerRoman"/>
+      <w:lvlText w:val="%9."/>
+      <w:lvlJc w:val="right"/>
+      <w:pPr>
+        <w:tabs>
+          <w:tab w:val="num" w:pos="6480"/>
+        </w:tabs>
+        <w:ind w:left="6480" w:hanging="180"/>
+      </w:pPr>
+    </w:lvl>
+  </w:abstractNum>
+  <w:abstractNum w:abstractNumId="7" w15:restartNumberingAfterBreak="0">
     <w:nsid w:val="6DFC2B8F"/>
     <w:multiLevelType w:val="hybridMultilevel"/>
     <w:tmpl w:val="CABE9A38"/>
@@ -1850,7 +2760,7 @@
       </w:pPr>
     </w:lvl>
   </w:abstractNum>
-  <w:abstractNum w:abstractNumId="3" w15:restartNumberingAfterBreak="0">
+  <w:abstractNum w:abstractNumId="8" w15:restartNumberingAfterBreak="0">
     <w:nsid w:val="7D8E7480"/>
     <w:multiLevelType w:val="hybridMultilevel"/>
     <w:tmpl w:val="2F86806E"/>
@@ -1937,16 +2847,31 @@
     </w:lvl>
   </w:abstractNum>
   <w:num w:numId="1" w16cid:durableId="1779712133">
-    <w:abstractNumId w:val="2"/>
+    <w:abstractNumId w:val="7"/>
   </w:num>
   <w:num w:numId="2" w16cid:durableId="1235241682">
-    <w:abstractNumId w:val="1"/>
+    <w:abstractNumId w:val="3"/>
   </w:num>
   <w:num w:numId="3" w16cid:durableId="950212292">
     <w:abstractNumId w:val="0"/>
   </w:num>
   <w:num w:numId="4" w16cid:durableId="1263415832">
-    <w:abstractNumId w:val="3"/>
+    <w:abstractNumId w:val="8"/>
+  </w:num>
+  <w:num w:numId="5" w16cid:durableId="1214578776">
+    <w:abstractNumId w:val="2"/>
+  </w:num>
+  <w:num w:numId="6" w16cid:durableId="810287140">
+    <w:abstractNumId w:val="5"/>
+  </w:num>
+  <w:num w:numId="7" w16cid:durableId="2089763737">
+    <w:abstractNumId w:val="6"/>
+  </w:num>
+  <w:num w:numId="8" w16cid:durableId="321199969">
+    <w:abstractNumId w:val="1"/>
+  </w:num>
+  <w:num w:numId="9" w16cid:durableId="814637685">
+    <w:abstractNumId w:val="4"/>
   </w:num>
 </w:numbering>
 </file>
@@ -2351,6 +3276,7 @@
   <w:style w:type="paragraph" w:default="1" w:styleId="Normal">
     <w:name w:val="Normal"/>
     <w:qFormat/>
+    <w:rsid w:val="005F0E5B"/>
   </w:style>
   <w:style w:type="paragraph" w:styleId="Heading1">
     <w:name w:val="heading 1"/>
@@ -2373,9 +3299,32 @@
       <w:szCs w:val="32"/>
     </w:rPr>
   </w:style>
+  <w:style w:type="paragraph" w:styleId="Heading2">
+    <w:name w:val="heading 2"/>
+    <w:basedOn w:val="Normal"/>
+    <w:next w:val="Normal"/>
+    <w:link w:val="Heading2Char"/>
+    <w:uiPriority w:val="9"/>
+    <w:unhideWhenUsed/>
+    <w:qFormat/>
+    <w:rsid w:val="005F0E5B"/>
+    <w:pPr>
+      <w:keepNext/>
+      <w:keepLines/>
+      <w:spacing w:before="40" w:after="0"/>
+      <w:outlineLvl w:val="1"/>
+    </w:pPr>
+    <w:rPr>
+      <w:rFonts w:asciiTheme="majorHAnsi" w:eastAsiaTheme="majorEastAsia" w:hAnsiTheme="majorHAnsi" w:cstheme="majorBidi"/>
+      <w:color w:val="2F5496" w:themeColor="accent1" w:themeShade="BF"/>
+      <w:sz w:val="26"/>
+      <w:szCs w:val="26"/>
+    </w:rPr>
+  </w:style>
   <w:style w:type="character" w:default="1" w:styleId="DefaultParagraphFont">
     <w:name w:val="Default Paragraph Font"/>
     <w:uiPriority w:val="1"/>
+    <w:semiHidden/>
     <w:unhideWhenUsed/>
   </w:style>
   <w:style w:type="table" w:default="1" w:styleId="TableNormal">
@@ -2516,6 +3465,19 @@
       <w:sz w:val="24"/>
       <w:szCs w:val="24"/>
       <w14:ligatures w14:val="none"/>
+    </w:rPr>
+  </w:style>
+  <w:style w:type="character" w:customStyle="1" w:styleId="Heading2Char">
+    <w:name w:val="Heading 2 Char"/>
+    <w:basedOn w:val="DefaultParagraphFont"/>
+    <w:link w:val="Heading2"/>
+    <w:uiPriority w:val="9"/>
+    <w:rsid w:val="005F0E5B"/>
+    <w:rPr>
+      <w:rFonts w:asciiTheme="majorHAnsi" w:eastAsiaTheme="majorEastAsia" w:hAnsiTheme="majorHAnsi" w:cstheme="majorBidi"/>
+      <w:color w:val="2F5496" w:themeColor="accent1" w:themeShade="BF"/>
+      <w:sz w:val="26"/>
+      <w:szCs w:val="26"/>
     </w:rPr>
   </w:style>
 </w:styles>

</xml_diff>

<commit_message>
Further updates to report
</commit_message>
<xml_diff>
--- a/Electrode Motion Denoising/reports/Development of Machine Learning algorithms to remove Electrode Motion noise from ECG signals.docx
+++ b/Electrode Motion Denoising/reports/Development of Machine Learning algorithms to remove Electrode Motion noise from ECG signals.docx
@@ -112,13 +112,8 @@
         <w:jc w:val="center"/>
       </w:pPr>
       <w:r>
-        <w:t xml:space="preserve">Supervisor : Professor Sean </w:t>
-      </w:r>
-      <w:proofErr w:type="spellStart"/>
-      <w:r>
-        <w:t>Mcloone</w:t>
-      </w:r>
-      <w:proofErr w:type="spellEnd"/>
+        <w:t>Supervisor : Professor Sean Mcloone</w:t>
+      </w:r>
     </w:p>
     <w:p>
       <w:r>
@@ -1011,25 +1006,7 @@
           <w:sz w:val="20"/>
           <w:szCs w:val="20"/>
         </w:rPr>
-        <w:t xml:space="preserve">Develop and implement a candidate approach using Python or </w:t>
-      </w:r>
-      <w:proofErr w:type="spellStart"/>
-      <w:r>
-        <w:rPr>
-          <w:rFonts w:ascii="Arial" w:hAnsi="Arial" w:cs="Arial"/>
-          <w:sz w:val="20"/>
-          <w:szCs w:val="20"/>
-        </w:rPr>
-        <w:t>Matlab</w:t>
-      </w:r>
-      <w:proofErr w:type="spellEnd"/>
-      <w:r>
-        <w:rPr>
-          <w:rFonts w:ascii="Arial" w:hAnsi="Arial" w:cs="Arial"/>
-          <w:sz w:val="20"/>
-          <w:szCs w:val="20"/>
-        </w:rPr>
-        <w:t xml:space="preserve"> and validate its performance on the datasets from (2) and (3).</w:t>
+        <w:t>Develop and implement a candidate approach using Python or Matlab and validate its performance on the datasets from (2) and (3).</w:t>
       </w:r>
     </w:p>
     <w:p>
@@ -1329,25 +1306,7 @@
           <w:sz w:val="20"/>
           <w:szCs w:val="20"/>
         </w:rPr>
-        <w:t xml:space="preserve">nhanced programming skills in Python or </w:t>
-      </w:r>
-      <w:proofErr w:type="spellStart"/>
-      <w:r>
-        <w:rPr>
-          <w:rFonts w:ascii="Arial" w:hAnsi="Arial" w:cs="Arial"/>
-          <w:sz w:val="20"/>
-          <w:szCs w:val="20"/>
-        </w:rPr>
-        <w:t>Matlab</w:t>
-      </w:r>
-      <w:proofErr w:type="spellEnd"/>
-      <w:r>
-        <w:rPr>
-          <w:rFonts w:ascii="Arial" w:hAnsi="Arial" w:cs="Arial"/>
-          <w:sz w:val="20"/>
-          <w:szCs w:val="20"/>
-        </w:rPr>
-        <w:t>, particularly with regard to algorithm development and signal processing.</w:t>
+        <w:t>nhanced programming skills in Python or Matlab, particularly with regard to algorithm development and signal processing.</w:t>
       </w:r>
     </w:p>
     <w:p/>
@@ -1408,15 +1367,7 @@
         <w:t xml:space="preserve"> (EM)</w:t>
       </w:r>
       <w:r>
-        <w:t>. BW and PL have a relatively unique frequency content and thus are easily removed by simple digital filters (</w:t>
-      </w:r>
-      <w:proofErr w:type="spellStart"/>
-      <w:r>
-        <w:t>Eg</w:t>
-      </w:r>
-      <w:proofErr w:type="spellEnd"/>
-      <w:r>
-        <w:t xml:space="preserve"> notch, low-pass). MA and EM noise are more challenging to remove as they can have a wide frequency content that overlaps with that of the ECG signal, specifically the PQRST complex. Adaptive filters are primarily used for these type of noise sources, however can struggle to </w:t>
+        <w:t xml:space="preserve">. BW and PL have a relatively unique frequency content and thus are easily removed by simple digital filters (Eg notch, low-pass). MA and EM noise are more challenging to remove as they can have a wide frequency content that overlaps with that of the ECG signal, specifically the PQRST complex. Adaptive filters are primarily used for these type of noise sources, however can struggle to </w:t>
       </w:r>
     </w:p>
     <w:p>
@@ -1441,15 +1392,7 @@
       </w:r>
       <w:r>
         <w:lastRenderedPageBreak/>
-        <w:t xml:space="preserve">running, walking, jumping or any other </w:t>
-      </w:r>
-      <w:proofErr w:type="spellStart"/>
-      <w:r>
-        <w:t>from</w:t>
-      </w:r>
-      <w:proofErr w:type="spellEnd"/>
-      <w:r>
-        <w:t xml:space="preserve"> of activity. Each activity will return a different characteristic shape of noise. Electrode placement can also vary the shape of the noise signal. Finally, individual differences such as skin type, amount of hair and other factors influencing the electrode-skin contact will affect the amount of EM noise added during movement, it is important that algorithms can deal with this problem effectively.</w:t>
+        <w:t>running, walking, jumping or any other from of activity. Each activity will return a different characteristic shape of noise. Electrode placement can also vary the shape of the noise signal. Finally, individual differences such as skin type, amount of hair and other factors influencing the electrode-skin contact will affect the amount of EM noise added during movement, it is important that algorithms can deal with this problem effectively.</w:t>
       </w:r>
     </w:p>
     <w:p>
@@ -1510,15 +1453,7 @@
         <w:pStyle w:val="Heading2"/>
       </w:pPr>
       <w:r>
-        <w:t xml:space="preserve">Develop and implement a candidate approach using Python or </w:t>
-      </w:r>
-      <w:proofErr w:type="spellStart"/>
-      <w:r>
-        <w:t>Matlab</w:t>
-      </w:r>
-      <w:proofErr w:type="spellEnd"/>
-      <w:r>
-        <w:t xml:space="preserve"> and validate its performance on the datasets from (2) and (3).</w:t>
+        <w:t>Develop and implement a candidate approach using Python or Matlab and validate its performance on the datasets from (2) and (3).</w:t>
       </w:r>
     </w:p>
     <w:p/>
@@ -1716,7 +1651,7 @@
           </mc:Choice>
           <mc:Fallback>
             <w:pict>
-              <v:line w14:anchorId="0D698B7D" id="Straight Connector 1" o:spid="_x0000_s1026" style="position:absolute;flip:x;z-index:251660288;visibility:visible;mso-wrap-style:square;mso-width-percent:0;mso-height-percent:0;mso-wrap-distance-left:9pt;mso-wrap-distance-top:0;mso-wrap-distance-right:9pt;mso-wrap-distance-bottom:0;mso-position-horizontal:absolute;mso-position-horizontal-relative:text;mso-position-vertical:absolute;mso-position-vertical-relative:text;mso-width-percent:0;mso-height-percent:0;mso-width-relative:margin;mso-height-relative:margin" from="132pt,25.2pt" to="132.75pt,190.2pt" o:gfxdata="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" strokecolor="#ed7d31 [3205]" strokeweight="3.25pt">
+              <v:line w14:anchorId="765F6363" id="Straight Connector 1" o:spid="_x0000_s1026" style="position:absolute;flip:x;z-index:251660288;visibility:visible;mso-wrap-style:square;mso-width-percent:0;mso-height-percent:0;mso-wrap-distance-left:9pt;mso-wrap-distance-top:0;mso-wrap-distance-right:9pt;mso-wrap-distance-bottom:0;mso-position-horizontal:absolute;mso-position-horizontal-relative:text;mso-position-vertical:absolute;mso-position-vertical-relative:text;mso-width-percent:0;mso-height-percent:0;mso-width-relative:margin;mso-height-relative:margin" from="132pt,25.2pt" to="132.75pt,190.2pt" o:gfxdata="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" strokecolor="#ed7d31 [3205]" strokeweight="3.25pt">
                 <v:stroke dashstyle="dash"/>
               </v:line>
             </w:pict>
@@ -1793,16 +1728,89 @@
         <w:pStyle w:val="Heading1"/>
       </w:pPr>
       <w:r>
+        <w:lastRenderedPageBreak/>
         <w:t>Current State of Project</w:t>
       </w:r>
     </w:p>
+    <w:p>
+      <w:r>
+        <w:rPr>
+          <w:noProof/>
+        </w:rPr>
+        <w:drawing>
+          <wp:anchor distT="0" distB="0" distL="114300" distR="114300" simplePos="0" relativeHeight="251663360" behindDoc="0" locked="0" layoutInCell="1" allowOverlap="1" wp14:anchorId="0901D41E" wp14:editId="048F019C">
+            <wp:simplePos x="0" y="0"/>
+            <wp:positionH relativeFrom="margin">
+              <wp:align>right</wp:align>
+            </wp:positionH>
+            <wp:positionV relativeFrom="paragraph">
+              <wp:posOffset>1179830</wp:posOffset>
+            </wp:positionV>
+            <wp:extent cx="5731510" cy="2117725"/>
+            <wp:effectExtent l="0" t="0" r="2540" b="0"/>
+            <wp:wrapTopAndBottom/>
+            <wp:docPr id="2056856569" name="Picture 1" descr="A screenshot of a computer&#10;&#10;Description automatically generated"/>
+            <wp:cNvGraphicFramePr>
+              <a:graphicFrameLocks xmlns:a="http://schemas.openxmlformats.org/drawingml/2006/main" noChangeAspect="1"/>
+            </wp:cNvGraphicFramePr>
+            <a:graphic xmlns:a="http://schemas.openxmlformats.org/drawingml/2006/main">
+              <a:graphicData uri="http://schemas.openxmlformats.org/drawingml/2006/picture">
+                <pic:pic xmlns:pic="http://schemas.openxmlformats.org/drawingml/2006/picture">
+                  <pic:nvPicPr>
+                    <pic:cNvPr id="2056856569" name="Picture 1" descr="A screenshot of a computer&#10;&#10;Description automatically generated"/>
+                    <pic:cNvPicPr/>
+                  </pic:nvPicPr>
+                  <pic:blipFill>
+                    <a:blip r:embed="rId8" cstate="print">
+                      <a:extLst>
+                        <a:ext uri="{28A0092B-C50C-407E-A947-70E740481C1C}">
+                          <a14:useLocalDpi xmlns:a14="http://schemas.microsoft.com/office/drawing/2010/main" val="0"/>
+                        </a:ext>
+                      </a:extLst>
+                    </a:blip>
+                    <a:stretch>
+                      <a:fillRect/>
+                    </a:stretch>
+                  </pic:blipFill>
+                  <pic:spPr>
+                    <a:xfrm>
+                      <a:off x="0" y="0"/>
+                      <a:ext cx="5731510" cy="2117725"/>
+                    </a:xfrm>
+                    <a:prstGeom prst="rect">
+                      <a:avLst/>
+                    </a:prstGeom>
+                  </pic:spPr>
+                </pic:pic>
+              </a:graphicData>
+            </a:graphic>
+          </wp:anchor>
+        </w:drawing>
+      </w:r>
+      <w:r>
+        <w:t>All work on this project is being tracked and version controlled using Github. A repository has been created [</w:t>
+      </w:r>
+      <w:r>
+        <w:rPr>
+          <w:highlight w:val="yellow"/>
+        </w:rPr>
+        <w:t>X</w:t>
+      </w:r>
+      <w:r>
+        <w:t>] that stores all code and documentation for the project, this enables effective tracking of databases, models and reports. Sourcetree has been used as a graphical user interface (GUI) for Git which enables both developers and reviewers to easily look at changes throughout the project life cycle. All commitments to code and reports have been described in the corresponding repository commit, this is shown in the figure below:</w:t>
+      </w:r>
+    </w:p>
     <w:p/>
     <w:p>
+      <w:r>
+        <w:t>As of 09/01/24, The project contains a mixture of MATLAB and Python code. MATLAB has been used to generate the reference database on which the model will be trained, this is due to MATLABs enhanced ability for signal processing problems where noise is being modelled and added to clean ECG signals. MATLABs ability to work with matrices makes this relatively simple. Python is used to develop machine learning models, using the reference database. To date, only a reference deep learning model has been added to the repository. Python has numerous frameworks specifically designed for implementing AI models (Pytorch, Tensorflow) and so has been selected as an appropriate language to use.</w:t>
+      </w:r>
+    </w:p>
+    <w:p>
       <w:pPr>
         <w:pStyle w:val="Heading1"/>
       </w:pPr>
       <w:r>
-        <w:lastRenderedPageBreak/>
         <w:t>Plan for future work</w:t>
       </w:r>
     </w:p>
@@ -1866,7 +1874,19 @@
         <w:t>https://archive.physionet.org/physiobank/database/macecgdb/</w:t>
       </w:r>
     </w:p>
-    <w:p/>
+    <w:p>
+      <w:r>
+        <w:t xml:space="preserve">[X] </w:t>
+      </w:r>
+      <w:hyperlink r:id="rId9" w:history="1">
+        <w:r>
+          <w:rPr>
+            <w:rStyle w:val="Hyperlink"/>
+          </w:rPr>
+          <w:t>ben120-web/MSc-Project: This repository will contain the codebase used to develop various models to remove electrode motion noise from ECG signals using learning models. (github.com)</w:t>
+        </w:r>
+      </w:hyperlink>
+    </w:p>
     <w:p/>
     <w:p/>
     <w:p/>
@@ -3480,6 +3500,18 @@
       <w:szCs w:val="26"/>
     </w:rPr>
   </w:style>
+  <w:style w:type="character" w:styleId="Hyperlink">
+    <w:name w:val="Hyperlink"/>
+    <w:basedOn w:val="DefaultParagraphFont"/>
+    <w:uiPriority w:val="99"/>
+    <w:semiHidden/>
+    <w:unhideWhenUsed/>
+    <w:rsid w:val="005E5EBD"/>
+    <w:rPr>
+      <w:color w:val="0000FF"/>
+      <w:u w:val="single"/>
+    </w:rPr>
+  </w:style>
 </w:styles>
 </file>
 

</xml_diff>

<commit_message>
Adding some Digitial filters used in previous papers.
</commit_message>
<xml_diff>
--- a/Electrode Motion Denoising/reports/Development of Machine Learning algorithms to remove Electrode Motion noise from ECG signals.docx
+++ b/Electrode Motion Denoising/reports/Development of Machine Learning algorithms to remove Electrode Motion noise from ECG signals.docx
@@ -797,27 +797,14 @@
       <w:r>
         <w:t xml:space="preserve">Table </w:t>
       </w:r>
-      <w:r>
-        <w:fldChar w:fldCharType="begin"/>
-      </w:r>
-      <w:r>
-        <w:instrText xml:space="preserve"> SEQ Table \* ARABIC </w:instrText>
-      </w:r>
-      <w:r>
-        <w:fldChar w:fldCharType="separate"/>
-      </w:r>
-      <w:r>
-        <w:rPr>
-          <w:noProof/>
-        </w:rPr>
-        <w:t>1</w:t>
-      </w:r>
-      <w:r>
-        <w:rPr>
-          <w:noProof/>
-        </w:rPr>
-        <w:fldChar w:fldCharType="end"/>
-      </w:r>
+      <w:fldSimple w:instr=" SEQ Table \* ARABIC ">
+        <w:r>
+          <w:rPr>
+            <w:noProof/>
+          </w:rPr>
+          <w:t>1</w:t>
+        </w:r>
+      </w:fldSimple>
       <w:r>
         <w:t xml:space="preserve"> Shows the sub-fields that are relevant to this MSc project</w:t>
       </w:r>
@@ -1384,7 +1371,6 @@
         <w:t>A literature review was conducted to investigate current algorithms/techniques used to reduce electrode motion (EM) from ECG signals.</w:t>
       </w:r>
     </w:p>
-    <w:p/>
     <w:p>
       <w:pPr>
         <w:spacing w:line="360" w:lineRule="auto"/>
@@ -1416,7 +1402,10 @@
       </w:r>
       <w:proofErr w:type="spellEnd"/>
       <w:r>
-        <w:t xml:space="preserve"> notch, low-pass). MA and EM noise are more challenging to remove as they can have a wide frequency content that overlaps with that of the ECG signal, specifically the PQRST complex. Adaptive filters are primarily used for these type of noise sources, however can struggle to </w:t>
+        <w:t xml:space="preserve"> notch, low-pass). MA and EM noise are more challenging to remove as they can have a wide frequency content that overlaps with that of the ECG signal, specifically the PQRST complex. Adaptive filters are primarily used for these type of noise sources, however </w:t>
+      </w:r>
+      <w:r>
+        <w:t xml:space="preserve">these require a reference noise signal which needs to be estimated, providing a potential source of error. </w:t>
       </w:r>
     </w:p>
     <w:p>
@@ -1450,6 +1439,1627 @@
       <w:proofErr w:type="spellEnd"/>
       <w:r>
         <w:t xml:space="preserve"> of activity. Each activity will return a different characteristic shape of noise. Electrode placement can also vary the shape of the noise signal. Finally, individual differences such as skin type, amount of hair and other factors influencing the electrode-skin contact will affect the amount of EM noise added during movement, it is important that algorithms can deal with this problem effectively.</w:t>
+      </w:r>
+    </w:p>
+    <w:p>
+      <w:pPr>
+        <w:pStyle w:val="Heading3"/>
+        <w:rPr>
+          <w:b/>
+          <w:bCs/>
+        </w:rPr>
+      </w:pPr>
+      <w:r>
+        <w:rPr>
+          <w:b/>
+          <w:bCs/>
+        </w:rPr>
+        <w:t>High-Pass Finite Impulse Response (FIR) Filter.</w:t>
+      </w:r>
+    </w:p>
+    <w:p>
+      <w:r>
+        <w:t>Described by the following discrete difference equation:</w:t>
+      </w:r>
+    </w:p>
+    <w:p>
+      <w:pPr>
+        <w:ind w:left="2160" w:firstLine="720"/>
+        <w:rPr>
+          <w:rFonts w:eastAsiaTheme="minorEastAsia"/>
+        </w:rPr>
+      </w:pPr>
+      <m:oMath>
+        <m:r>
+          <w:rPr>
+            <w:rFonts w:ascii="Cambria Math" w:hAnsi="Cambria Math"/>
+          </w:rPr>
+          <m:t>y</m:t>
+        </m:r>
+        <m:d>
+          <m:dPr>
+            <m:ctrlPr>
+              <w:rPr>
+                <w:rFonts w:ascii="Cambria Math" w:hAnsi="Cambria Math"/>
+                <w:i/>
+              </w:rPr>
+            </m:ctrlPr>
+          </m:dPr>
+          <m:e>
+            <m:r>
+              <w:rPr>
+                <w:rFonts w:ascii="Cambria Math" w:hAnsi="Cambria Math"/>
+              </w:rPr>
+              <m:t>n</m:t>
+            </m:r>
+          </m:e>
+        </m:d>
+        <m:r>
+          <w:rPr>
+            <w:rFonts w:ascii="Cambria Math" w:hAnsi="Cambria Math"/>
+          </w:rPr>
+          <m:t xml:space="preserve">= </m:t>
+        </m:r>
+        <m:nary>
+          <m:naryPr>
+            <m:chr m:val="∑"/>
+            <m:limLoc m:val="undOvr"/>
+            <m:ctrlPr>
+              <w:rPr>
+                <w:rFonts w:ascii="Cambria Math" w:hAnsi="Cambria Math"/>
+                <w:i/>
+              </w:rPr>
+            </m:ctrlPr>
+          </m:naryPr>
+          <m:sub>
+            <m:r>
+              <w:rPr>
+                <w:rFonts w:ascii="Cambria Math" w:hAnsi="Cambria Math"/>
+              </w:rPr>
+              <m:t>m=0</m:t>
+            </m:r>
+          </m:sub>
+          <m:sup>
+            <m:r>
+              <w:rPr>
+                <w:rFonts w:ascii="Cambria Math" w:hAnsi="Cambria Math"/>
+              </w:rPr>
+              <m:t>M-1</m:t>
+            </m:r>
+          </m:sup>
+          <m:e>
+            <m:sSub>
+              <m:sSubPr>
+                <m:ctrlPr>
+                  <w:rPr>
+                    <w:rFonts w:ascii="Cambria Math" w:hAnsi="Cambria Math"/>
+                    <w:i/>
+                  </w:rPr>
+                </m:ctrlPr>
+              </m:sSubPr>
+              <m:e>
+                <m:r>
+                  <w:rPr>
+                    <w:rFonts w:ascii="Cambria Math" w:hAnsi="Cambria Math"/>
+                  </w:rPr>
+                  <m:t>b</m:t>
+                </m:r>
+              </m:e>
+              <m:sub>
+                <m:r>
+                  <w:rPr>
+                    <w:rFonts w:ascii="Cambria Math" w:hAnsi="Cambria Math"/>
+                  </w:rPr>
+                  <m:t>m</m:t>
+                </m:r>
+              </m:sub>
+            </m:sSub>
+            <m:r>
+              <w:rPr>
+                <w:rFonts w:ascii="Cambria Math" w:hAnsi="Cambria Math"/>
+              </w:rPr>
+              <m:t>x(n-m)</m:t>
+            </m:r>
+          </m:e>
+        </m:nary>
+      </m:oMath>
+      <w:r>
+        <w:rPr>
+          <w:rFonts w:eastAsiaTheme="minorEastAsia"/>
+        </w:rPr>
+        <w:tab/>
+        <w:t>(1)</w:t>
+      </w:r>
+    </w:p>
+    <w:p>
+      <w:pPr>
+        <w:jc w:val="both"/>
+      </w:pPr>
+      <w:r>
+        <w:t xml:space="preserve">Where </w:t>
+      </w:r>
+      <m:oMath>
+        <m:sSub>
+          <m:sSubPr>
+            <m:ctrlPr>
+              <w:rPr>
+                <w:rFonts w:ascii="Cambria Math" w:hAnsi="Cambria Math"/>
+                <w:i/>
+              </w:rPr>
+            </m:ctrlPr>
+          </m:sSubPr>
+          <m:e>
+            <m:r>
+              <w:rPr>
+                <w:rFonts w:ascii="Cambria Math" w:hAnsi="Cambria Math"/>
+              </w:rPr>
+              <m:t>b</m:t>
+            </m:r>
+          </m:e>
+          <m:sub>
+            <m:r>
+              <w:rPr>
+                <w:rFonts w:ascii="Cambria Math" w:hAnsi="Cambria Math"/>
+              </w:rPr>
+              <m:t>m</m:t>
+            </m:r>
+          </m:sub>
+        </m:sSub>
+      </m:oMath>
+      <w:r>
+        <w:rPr>
+          <w:rFonts w:eastAsiaTheme="minorEastAsia"/>
+        </w:rPr>
+        <w:t xml:space="preserve"> is the coefficient of the filter, M-1 is the order of the filter, M is the length of the filter, x(n) is the input signal and y(n) is the filtered signal.</w:t>
+      </w:r>
+    </w:p>
+    <w:p>
+      <w:pPr>
+        <w:pStyle w:val="Heading3"/>
+        <w:rPr>
+          <w:b/>
+          <w:bCs/>
+        </w:rPr>
+      </w:pPr>
+      <w:r>
+        <w:rPr>
+          <w:b/>
+          <w:bCs/>
+        </w:rPr>
+        <w:t xml:space="preserve">High-Pass Infinite </w:t>
+      </w:r>
+      <w:r>
+        <w:rPr>
+          <w:b/>
+          <w:bCs/>
+        </w:rPr>
+        <w:t>Impulse Response (IIR) Filter.</w:t>
+      </w:r>
+    </w:p>
+    <w:p>
+      <w:r>
+        <w:t>Described by the following discrete difference equation:</w:t>
+      </w:r>
+    </w:p>
+    <w:p>
+      <w:pPr>
+        <w:ind w:left="1440" w:firstLine="720"/>
+        <w:rPr>
+          <w:rFonts w:eastAsiaTheme="minorEastAsia"/>
+        </w:rPr>
+      </w:pPr>
+      <m:oMath>
+        <m:r>
+          <w:rPr>
+            <w:rFonts w:ascii="Cambria Math" w:hAnsi="Cambria Math"/>
+          </w:rPr>
+          <m:t>y</m:t>
+        </m:r>
+        <m:d>
+          <m:dPr>
+            <m:ctrlPr>
+              <w:rPr>
+                <w:rFonts w:ascii="Cambria Math" w:hAnsi="Cambria Math"/>
+                <w:i/>
+              </w:rPr>
+            </m:ctrlPr>
+          </m:dPr>
+          <m:e>
+            <m:r>
+              <w:rPr>
+                <w:rFonts w:ascii="Cambria Math" w:hAnsi="Cambria Math"/>
+              </w:rPr>
+              <m:t>n</m:t>
+            </m:r>
+          </m:e>
+        </m:d>
+        <m:r>
+          <w:rPr>
+            <w:rFonts w:ascii="Cambria Math" w:hAnsi="Cambria Math"/>
+          </w:rPr>
+          <m:t xml:space="preserve">= </m:t>
+        </m:r>
+        <m:nary>
+          <m:naryPr>
+            <m:chr m:val="∑"/>
+            <m:limLoc m:val="undOvr"/>
+            <m:ctrlPr>
+              <w:rPr>
+                <w:rFonts w:ascii="Cambria Math" w:hAnsi="Cambria Math"/>
+                <w:i/>
+              </w:rPr>
+            </m:ctrlPr>
+          </m:naryPr>
+          <m:sub>
+            <m:r>
+              <w:rPr>
+                <w:rFonts w:ascii="Cambria Math" w:hAnsi="Cambria Math"/>
+              </w:rPr>
+              <m:t>m=0</m:t>
+            </m:r>
+          </m:sub>
+          <m:sup>
+            <m:r>
+              <w:rPr>
+                <w:rFonts w:ascii="Cambria Math" w:hAnsi="Cambria Math"/>
+              </w:rPr>
+              <m:t>M</m:t>
+            </m:r>
+          </m:sup>
+          <m:e>
+            <m:sSub>
+              <m:sSubPr>
+                <m:ctrlPr>
+                  <w:rPr>
+                    <w:rFonts w:ascii="Cambria Math" w:hAnsi="Cambria Math"/>
+                    <w:i/>
+                  </w:rPr>
+                </m:ctrlPr>
+              </m:sSubPr>
+              <m:e>
+                <m:r>
+                  <w:rPr>
+                    <w:rFonts w:ascii="Cambria Math" w:hAnsi="Cambria Math"/>
+                  </w:rPr>
+                  <m:t>b</m:t>
+                </m:r>
+              </m:e>
+              <m:sub>
+                <m:r>
+                  <w:rPr>
+                    <w:rFonts w:ascii="Cambria Math" w:hAnsi="Cambria Math"/>
+                  </w:rPr>
+                  <m:t>m</m:t>
+                </m:r>
+              </m:sub>
+            </m:sSub>
+            <m:r>
+              <w:rPr>
+                <w:rFonts w:ascii="Cambria Math" w:hAnsi="Cambria Math"/>
+              </w:rPr>
+              <m:t>x</m:t>
+            </m:r>
+            <m:d>
+              <m:dPr>
+                <m:ctrlPr>
+                  <w:rPr>
+                    <w:rFonts w:ascii="Cambria Math" w:hAnsi="Cambria Math"/>
+                    <w:i/>
+                  </w:rPr>
+                </m:ctrlPr>
+              </m:dPr>
+              <m:e>
+                <m:r>
+                  <w:rPr>
+                    <w:rFonts w:ascii="Cambria Math" w:hAnsi="Cambria Math"/>
+                  </w:rPr>
+                  <m:t>n-m</m:t>
+                </m:r>
+              </m:e>
+            </m:d>
+            <m:r>
+              <w:rPr>
+                <w:rFonts w:ascii="Cambria Math" w:hAnsi="Cambria Math"/>
+              </w:rPr>
+              <m:t>-</m:t>
+            </m:r>
+            <m:nary>
+              <m:naryPr>
+                <m:chr m:val="∑"/>
+                <m:limLoc m:val="undOvr"/>
+                <m:ctrlPr>
+                  <w:rPr>
+                    <w:rFonts w:ascii="Cambria Math" w:hAnsi="Cambria Math"/>
+                    <w:i/>
+                  </w:rPr>
+                </m:ctrlPr>
+              </m:naryPr>
+              <m:sub>
+                <m:r>
+                  <w:rPr>
+                    <w:rFonts w:ascii="Cambria Math" w:hAnsi="Cambria Math"/>
+                  </w:rPr>
+                  <m:t>m=1</m:t>
+                </m:r>
+              </m:sub>
+              <m:sup>
+                <m:r>
+                  <w:rPr>
+                    <w:rFonts w:ascii="Cambria Math" w:hAnsi="Cambria Math"/>
+                  </w:rPr>
+                  <m:t>N</m:t>
+                </m:r>
+              </m:sup>
+              <m:e>
+                <m:sSub>
+                  <m:sSubPr>
+                    <m:ctrlPr>
+                      <w:rPr>
+                        <w:rFonts w:ascii="Cambria Math" w:hAnsi="Cambria Math"/>
+                        <w:i/>
+                      </w:rPr>
+                    </m:ctrlPr>
+                  </m:sSubPr>
+                  <m:e>
+                    <m:r>
+                      <w:rPr>
+                        <w:rFonts w:ascii="Cambria Math" w:hAnsi="Cambria Math"/>
+                      </w:rPr>
+                      <m:t>a</m:t>
+                    </m:r>
+                  </m:e>
+                  <m:sub>
+                    <m:r>
+                      <w:rPr>
+                        <w:rFonts w:ascii="Cambria Math" w:hAnsi="Cambria Math"/>
+                      </w:rPr>
+                      <m:t>m</m:t>
+                    </m:r>
+                  </m:sub>
+                </m:sSub>
+                <m:r>
+                  <w:rPr>
+                    <w:rFonts w:ascii="Cambria Math" w:hAnsi="Cambria Math"/>
+                  </w:rPr>
+                  <m:t>y(n-m)</m:t>
+                </m:r>
+              </m:e>
+            </m:nary>
+          </m:e>
+        </m:nary>
+      </m:oMath>
+      <w:r>
+        <w:rPr>
+          <w:rFonts w:eastAsiaTheme="minorEastAsia"/>
+        </w:rPr>
+        <w:tab/>
+        <w:t>(2)</w:t>
+      </w:r>
+    </w:p>
+    <w:p>
+      <w:pPr>
+        <w:jc w:val="both"/>
+      </w:pPr>
+      <w:r>
+        <w:t>Wher</w:t>
+      </w:r>
+      <w:r>
+        <w:t>e</w:t>
+      </w:r>
+      <m:oMath>
+        <m:r>
+          <w:rPr>
+            <w:rFonts w:ascii="Cambria Math" w:hAnsi="Cambria Math"/>
+          </w:rPr>
+          <m:t xml:space="preserve"> </m:t>
+        </m:r>
+        <m:sSub>
+          <m:sSubPr>
+            <m:ctrlPr>
+              <w:rPr>
+                <w:rFonts w:ascii="Cambria Math" w:hAnsi="Cambria Math"/>
+                <w:i/>
+              </w:rPr>
+            </m:ctrlPr>
+          </m:sSubPr>
+          <m:e>
+            <m:r>
+              <w:rPr>
+                <w:rFonts w:ascii="Cambria Math" w:hAnsi="Cambria Math"/>
+              </w:rPr>
+              <m:t>b</m:t>
+            </m:r>
+          </m:e>
+          <m:sub>
+            <m:r>
+              <w:rPr>
+                <w:rFonts w:ascii="Cambria Math" w:hAnsi="Cambria Math"/>
+              </w:rPr>
+              <m:t>m</m:t>
+            </m:r>
+          </m:sub>
+        </m:sSub>
+      </m:oMath>
+      <w:r>
+        <w:rPr>
+          <w:rFonts w:eastAsiaTheme="minorEastAsia"/>
+        </w:rPr>
+        <w:t xml:space="preserve"> and </w:t>
+      </w:r>
+      <m:oMath>
+        <m:sSub>
+          <m:sSubPr>
+            <m:ctrlPr>
+              <w:rPr>
+                <w:rFonts w:ascii="Cambria Math" w:hAnsi="Cambria Math"/>
+                <w:i/>
+              </w:rPr>
+            </m:ctrlPr>
+          </m:sSubPr>
+          <m:e>
+            <m:r>
+              <w:rPr>
+                <w:rFonts w:ascii="Cambria Math" w:hAnsi="Cambria Math"/>
+              </w:rPr>
+              <m:t>a</m:t>
+            </m:r>
+          </m:e>
+          <m:sub>
+            <m:r>
+              <w:rPr>
+                <w:rFonts w:ascii="Cambria Math" w:hAnsi="Cambria Math"/>
+              </w:rPr>
+              <m:t>m</m:t>
+            </m:r>
+          </m:sub>
+        </m:sSub>
+      </m:oMath>
+      <w:r>
+        <w:rPr>
+          <w:rFonts w:eastAsiaTheme="minorEastAsia"/>
+        </w:rPr>
+        <w:t xml:space="preserve"> are the coefficients of the filter, N is the order of the filter, x(n) is the input signal and y(n) is the filtered signal.</w:t>
+      </w:r>
+    </w:p>
+    <w:p>
+      <w:pPr>
+        <w:pStyle w:val="Heading3"/>
+        <w:rPr>
+          <w:b/>
+          <w:bCs/>
+        </w:rPr>
+      </w:pPr>
+      <w:r>
+        <w:rPr>
+          <w:b/>
+          <w:bCs/>
+        </w:rPr>
+        <w:t>Moving Average (MA) Filter.</w:t>
+      </w:r>
+    </w:p>
+    <w:p>
+      <w:r>
+        <w:t>Described by the following discrete difference equation:</w:t>
+      </w:r>
+    </w:p>
+    <w:p>
+      <w:pPr>
+        <w:ind w:left="2160" w:firstLine="720"/>
+        <w:rPr>
+          <w:rFonts w:eastAsiaTheme="minorEastAsia"/>
+        </w:rPr>
+      </w:pPr>
+      <m:oMath>
+        <m:r>
+          <w:rPr>
+            <w:rFonts w:ascii="Cambria Math" w:hAnsi="Cambria Math"/>
+          </w:rPr>
+          <m:t>y</m:t>
+        </m:r>
+        <m:d>
+          <m:dPr>
+            <m:ctrlPr>
+              <w:rPr>
+                <w:rFonts w:ascii="Cambria Math" w:hAnsi="Cambria Math"/>
+                <w:i/>
+              </w:rPr>
+            </m:ctrlPr>
+          </m:dPr>
+          <m:e>
+            <m:r>
+              <w:rPr>
+                <w:rFonts w:ascii="Cambria Math" w:hAnsi="Cambria Math"/>
+              </w:rPr>
+              <m:t>n</m:t>
+            </m:r>
+          </m:e>
+        </m:d>
+        <m:r>
+          <w:rPr>
+            <w:rFonts w:ascii="Cambria Math" w:hAnsi="Cambria Math"/>
+          </w:rPr>
+          <m:t xml:space="preserve">= </m:t>
+        </m:r>
+        <m:f>
+          <m:fPr>
+            <m:ctrlPr>
+              <w:rPr>
+                <w:rFonts w:ascii="Cambria Math" w:hAnsi="Cambria Math"/>
+                <w:i/>
+              </w:rPr>
+            </m:ctrlPr>
+          </m:fPr>
+          <m:num>
+            <m:r>
+              <w:rPr>
+                <w:rFonts w:ascii="Cambria Math" w:hAnsi="Cambria Math"/>
+              </w:rPr>
+              <m:t>1</m:t>
+            </m:r>
+          </m:num>
+          <m:den>
+            <m:r>
+              <w:rPr>
+                <w:rFonts w:ascii="Cambria Math" w:hAnsi="Cambria Math"/>
+              </w:rPr>
+              <m:t>M</m:t>
+            </m:r>
+          </m:den>
+        </m:f>
+        <m:nary>
+          <m:naryPr>
+            <m:chr m:val="∑"/>
+            <m:limLoc m:val="undOvr"/>
+            <m:ctrlPr>
+              <w:rPr>
+                <w:rFonts w:ascii="Cambria Math" w:hAnsi="Cambria Math"/>
+                <w:i/>
+              </w:rPr>
+            </m:ctrlPr>
+          </m:naryPr>
+          <m:sub>
+            <m:r>
+              <w:rPr>
+                <w:rFonts w:ascii="Cambria Math" w:hAnsi="Cambria Math"/>
+              </w:rPr>
+              <m:t>i=</m:t>
+            </m:r>
+            <m:r>
+              <w:rPr>
+                <w:rFonts w:ascii="Cambria Math" w:hAnsi="Cambria Math"/>
+              </w:rPr>
+              <m:t xml:space="preserve"> -</m:t>
+            </m:r>
+            <m:f>
+              <m:fPr>
+                <m:ctrlPr>
+                  <w:rPr>
+                    <w:rFonts w:ascii="Cambria Math" w:hAnsi="Cambria Math"/>
+                    <w:i/>
+                  </w:rPr>
+                </m:ctrlPr>
+              </m:fPr>
+              <m:num>
+                <m:r>
+                  <w:rPr>
+                    <w:rFonts w:ascii="Cambria Math" w:hAnsi="Cambria Math"/>
+                  </w:rPr>
+                  <m:t>1</m:t>
+                </m:r>
+              </m:num>
+              <m:den>
+                <m:r>
+                  <w:rPr>
+                    <w:rFonts w:ascii="Cambria Math" w:hAnsi="Cambria Math"/>
+                  </w:rPr>
+                  <m:t>2</m:t>
+                </m:r>
+              </m:den>
+            </m:f>
+            <m:r>
+              <w:rPr>
+                <w:rFonts w:ascii="Cambria Math" w:hAnsi="Cambria Math"/>
+              </w:rPr>
+              <m:t>(M-1)</m:t>
+            </m:r>
+          </m:sub>
+          <m:sup>
+            <m:f>
+              <m:fPr>
+                <m:ctrlPr>
+                  <w:rPr>
+                    <w:rFonts w:ascii="Cambria Math" w:hAnsi="Cambria Math"/>
+                    <w:i/>
+                  </w:rPr>
+                </m:ctrlPr>
+              </m:fPr>
+              <m:num>
+                <m:r>
+                  <w:rPr>
+                    <w:rFonts w:ascii="Cambria Math" w:hAnsi="Cambria Math"/>
+                  </w:rPr>
+                  <m:t>1</m:t>
+                </m:r>
+              </m:num>
+              <m:den>
+                <m:r>
+                  <w:rPr>
+                    <w:rFonts w:ascii="Cambria Math" w:hAnsi="Cambria Math"/>
+                  </w:rPr>
+                  <m:t>2</m:t>
+                </m:r>
+              </m:den>
+            </m:f>
+            <m:r>
+              <w:rPr>
+                <w:rFonts w:ascii="Cambria Math" w:hAnsi="Cambria Math"/>
+              </w:rPr>
+              <m:t>(M-1)</m:t>
+            </m:r>
+          </m:sup>
+          <m:e>
+            <m:sSub>
+              <m:sSubPr>
+                <m:ctrlPr>
+                  <w:rPr>
+                    <w:rFonts w:ascii="Cambria Math" w:hAnsi="Cambria Math"/>
+                    <w:i/>
+                  </w:rPr>
+                </m:ctrlPr>
+              </m:sSubPr>
+              <m:e>
+                <m:r>
+                  <w:rPr>
+                    <w:rFonts w:ascii="Cambria Math" w:hAnsi="Cambria Math"/>
+                  </w:rPr>
+                  <m:t>x</m:t>
+                </m:r>
+              </m:e>
+              <m:sub>
+                <m:r>
+                  <w:rPr>
+                    <w:rFonts w:ascii="Cambria Math" w:hAnsi="Cambria Math"/>
+                  </w:rPr>
+                  <m:t>n-i</m:t>
+                </m:r>
+              </m:sub>
+            </m:sSub>
+          </m:e>
+        </m:nary>
+      </m:oMath>
+      <w:r>
+        <w:rPr>
+          <w:rFonts w:eastAsiaTheme="minorEastAsia"/>
+        </w:rPr>
+        <w:t xml:space="preserve"> </w:t>
+      </w:r>
+      <w:r>
+        <w:rPr>
+          <w:rFonts w:eastAsiaTheme="minorEastAsia"/>
+        </w:rPr>
+        <w:tab/>
+        <w:t>(3)</w:t>
+      </w:r>
+    </w:p>
+    <w:p>
+      <w:pPr>
+        <w:ind w:left="2880" w:firstLine="720"/>
+        <w:rPr>
+          <w:rFonts w:eastAsiaTheme="minorEastAsia"/>
+        </w:rPr>
+      </w:pPr>
+      <m:oMath>
+        <m:sSub>
+          <m:sSubPr>
+            <m:ctrlPr>
+              <w:rPr>
+                <w:rFonts w:ascii="Cambria Math" w:hAnsi="Cambria Math"/>
+                <w:i/>
+              </w:rPr>
+            </m:ctrlPr>
+          </m:sSubPr>
+          <m:e>
+            <m:r>
+              <w:rPr>
+                <w:rFonts w:ascii="Cambria Math" w:hAnsi="Cambria Math"/>
+              </w:rPr>
+              <m:t>z</m:t>
+            </m:r>
+          </m:e>
+          <m:sub>
+            <m:r>
+              <w:rPr>
+                <w:rFonts w:ascii="Cambria Math" w:hAnsi="Cambria Math"/>
+              </w:rPr>
+              <m:t>n</m:t>
+            </m:r>
+          </m:sub>
+        </m:sSub>
+        <m:r>
+          <w:rPr>
+            <w:rFonts w:ascii="Cambria Math" w:hAnsi="Cambria Math"/>
+          </w:rPr>
+          <m:t xml:space="preserve">= </m:t>
+        </m:r>
+        <m:sSub>
+          <m:sSubPr>
+            <m:ctrlPr>
+              <w:rPr>
+                <w:rFonts w:ascii="Cambria Math" w:hAnsi="Cambria Math"/>
+                <w:i/>
+              </w:rPr>
+            </m:ctrlPr>
+          </m:sSubPr>
+          <m:e>
+            <m:r>
+              <w:rPr>
+                <w:rFonts w:ascii="Cambria Math" w:hAnsi="Cambria Math"/>
+              </w:rPr>
+              <m:t>x</m:t>
+            </m:r>
+          </m:e>
+          <m:sub>
+            <m:r>
+              <w:rPr>
+                <w:rFonts w:ascii="Cambria Math" w:hAnsi="Cambria Math"/>
+              </w:rPr>
+              <m:t>n</m:t>
+            </m:r>
+          </m:sub>
+        </m:sSub>
+        <m:r>
+          <w:rPr>
+            <w:rFonts w:ascii="Cambria Math" w:hAnsi="Cambria Math"/>
+          </w:rPr>
+          <m:t>-</m:t>
+        </m:r>
+        <m:sSub>
+          <m:sSubPr>
+            <m:ctrlPr>
+              <w:rPr>
+                <w:rFonts w:ascii="Cambria Math" w:hAnsi="Cambria Math"/>
+                <w:i/>
+              </w:rPr>
+            </m:ctrlPr>
+          </m:sSubPr>
+          <m:e>
+            <m:r>
+              <w:rPr>
+                <w:rFonts w:ascii="Cambria Math" w:hAnsi="Cambria Math"/>
+              </w:rPr>
+              <m:t>y</m:t>
+            </m:r>
+          </m:e>
+          <m:sub>
+            <m:r>
+              <w:rPr>
+                <w:rFonts w:ascii="Cambria Math" w:hAnsi="Cambria Math"/>
+              </w:rPr>
+              <m:t>n</m:t>
+            </m:r>
+          </m:sub>
+        </m:sSub>
+      </m:oMath>
+      <w:r>
+        <w:rPr>
+          <w:rFonts w:eastAsiaTheme="minorEastAsia"/>
+        </w:rPr>
+        <w:tab/>
+      </w:r>
+      <w:r>
+        <w:rPr>
+          <w:rFonts w:eastAsiaTheme="minorEastAsia"/>
+        </w:rPr>
+        <w:tab/>
+        <w:t>(4)</w:t>
+      </w:r>
+    </w:p>
+    <w:p>
+      <w:pPr>
+        <w:jc w:val="both"/>
+      </w:pPr>
+      <w:r>
+        <w:t xml:space="preserve">Where </w:t>
+      </w:r>
+      <m:oMath>
+        <m:sSub>
+          <m:sSubPr>
+            <m:ctrlPr>
+              <w:rPr>
+                <w:rFonts w:ascii="Cambria Math" w:hAnsi="Cambria Math"/>
+                <w:i/>
+              </w:rPr>
+            </m:ctrlPr>
+          </m:sSubPr>
+          <m:e>
+            <m:r>
+              <w:rPr>
+                <w:rFonts w:ascii="Cambria Math" w:hAnsi="Cambria Math"/>
+              </w:rPr>
+              <m:t>x</m:t>
+            </m:r>
+          </m:e>
+          <m:sub>
+            <m:r>
+              <w:rPr>
+                <w:rFonts w:ascii="Cambria Math" w:hAnsi="Cambria Math"/>
+              </w:rPr>
+              <m:t>n</m:t>
+            </m:r>
+          </m:sub>
+        </m:sSub>
+      </m:oMath>
+      <w:r>
+        <w:rPr>
+          <w:rFonts w:eastAsiaTheme="minorEastAsia"/>
+        </w:rPr>
+        <w:t xml:space="preserve"> denotes the noisy ECG signal, </w:t>
+      </w:r>
+      <m:oMath>
+        <m:sSub>
+          <m:sSubPr>
+            <m:ctrlPr>
+              <w:rPr>
+                <w:rFonts w:ascii="Cambria Math" w:hAnsi="Cambria Math"/>
+                <w:i/>
+              </w:rPr>
+            </m:ctrlPr>
+          </m:sSubPr>
+          <m:e>
+            <m:r>
+              <w:rPr>
+                <w:rFonts w:ascii="Cambria Math" w:hAnsi="Cambria Math"/>
+              </w:rPr>
+              <m:t>y</m:t>
+            </m:r>
+          </m:e>
+          <m:sub>
+            <m:r>
+              <w:rPr>
+                <w:rFonts w:ascii="Cambria Math" w:hAnsi="Cambria Math"/>
+              </w:rPr>
+              <m:t>n</m:t>
+            </m:r>
+          </m:sub>
+        </m:sSub>
+      </m:oMath>
+      <w:r>
+        <w:rPr>
+          <w:rFonts w:eastAsiaTheme="minorEastAsia"/>
+        </w:rPr>
+        <w:t xml:space="preserve"> denotes the estimated noise, </w:t>
+      </w:r>
+      <m:oMath>
+        <m:sSub>
+          <m:sSubPr>
+            <m:ctrlPr>
+              <w:rPr>
+                <w:rFonts w:ascii="Cambria Math" w:hAnsi="Cambria Math"/>
+                <w:i/>
+              </w:rPr>
+            </m:ctrlPr>
+          </m:sSubPr>
+          <m:e>
+            <m:r>
+              <w:rPr>
+                <w:rFonts w:ascii="Cambria Math" w:hAnsi="Cambria Math"/>
+              </w:rPr>
+              <m:t>z</m:t>
+            </m:r>
+          </m:e>
+          <m:sub>
+            <m:r>
+              <w:rPr>
+                <w:rFonts w:ascii="Cambria Math" w:hAnsi="Cambria Math"/>
+              </w:rPr>
+              <m:t>n</m:t>
+            </m:r>
+          </m:sub>
+        </m:sSub>
+      </m:oMath>
+      <w:r>
+        <w:rPr>
+          <w:rFonts w:eastAsiaTheme="minorEastAsia"/>
+        </w:rPr>
+        <w:t xml:space="preserve"> is the ECG signal after denoising, M is the filter length.</w:t>
+      </w:r>
+    </w:p>
+    <w:p>
+      <w:pPr>
+        <w:pStyle w:val="Heading3"/>
+        <w:rPr>
+          <w:b/>
+          <w:bCs/>
+        </w:rPr>
+      </w:pPr>
+      <w:r>
+        <w:rPr>
+          <w:b/>
+          <w:bCs/>
+        </w:rPr>
+        <w:t>Moving Median Filter</w:t>
+      </w:r>
+    </w:p>
+    <w:p>
+      <w:r>
+        <w:t>Same as MA but uses median instead of average.</w:t>
+      </w:r>
+    </w:p>
+    <w:p>
+      <w:pPr>
+        <w:pStyle w:val="Heading3"/>
+        <w:rPr>
+          <w:b/>
+          <w:bCs/>
+        </w:rPr>
+      </w:pPr>
+      <w:r>
+        <w:rPr>
+          <w:b/>
+          <w:bCs/>
+        </w:rPr>
+        <w:t>Wavelet Transform Denoising</w:t>
+      </w:r>
+    </w:p>
+    <w:p>
+      <w:r>
+        <w:rPr>
+          <w:noProof/>
+        </w:rPr>
+        <mc:AlternateContent>
+          <mc:Choice Requires="wps">
+            <w:drawing>
+              <wp:anchor distT="0" distB="0" distL="114300" distR="114300" simplePos="0" relativeHeight="251666432" behindDoc="0" locked="0" layoutInCell="1" allowOverlap="1" wp14:anchorId="2620F1D3" wp14:editId="10CC6B78">
+                <wp:simplePos x="0" y="0"/>
+                <wp:positionH relativeFrom="column">
+                  <wp:posOffset>0</wp:posOffset>
+                </wp:positionH>
+                <wp:positionV relativeFrom="paragraph">
+                  <wp:posOffset>1724025</wp:posOffset>
+                </wp:positionV>
+                <wp:extent cx="5731510" cy="635"/>
+                <wp:effectExtent l="0" t="0" r="0" b="0"/>
+                <wp:wrapTopAndBottom/>
+                <wp:docPr id="2128662651" name="Text Box 1"/>
+                <wp:cNvGraphicFramePr/>
+                <a:graphic xmlns:a="http://schemas.openxmlformats.org/drawingml/2006/main">
+                  <a:graphicData uri="http://schemas.microsoft.com/office/word/2010/wordprocessingShape">
+                    <wps:wsp>
+                      <wps:cNvSpPr txBox="1"/>
+                      <wps:spPr>
+                        <a:xfrm>
+                          <a:off x="0" y="0"/>
+                          <a:ext cx="5731510" cy="635"/>
+                        </a:xfrm>
+                        <a:prstGeom prst="rect">
+                          <a:avLst/>
+                        </a:prstGeom>
+                        <a:solidFill>
+                          <a:prstClr val="white"/>
+                        </a:solidFill>
+                        <a:ln>
+                          <a:noFill/>
+                        </a:ln>
+                      </wps:spPr>
+                      <wps:txbx>
+                        <w:txbxContent>
+                          <w:p>
+                            <w:pPr>
+                              <w:pStyle w:val="Caption"/>
+                              <w:jc w:val="center"/>
+                              <w:rPr>
+                                <w:noProof/>
+                                <w:sz w:val="22"/>
+                                <w:szCs w:val="22"/>
+                              </w:rPr>
+                            </w:pPr>
+                            <w:r>
+                              <w:t xml:space="preserve">Figure </w:t>
+                            </w:r>
+                            <w:fldSimple w:instr=" SEQ Figure \* ARABIC ">
+                              <w:r>
+                                <w:rPr>
+                                  <w:noProof/>
+                                </w:rPr>
+                                <w:t>1</w:t>
+                              </w:r>
+                            </w:fldSimple>
+                            <w:r>
+                              <w:t xml:space="preserve"> Demonstration of 3-level discrete wavelet transform decomposition.</w:t>
+                            </w:r>
+                          </w:p>
+                        </w:txbxContent>
+                      </wps:txbx>
+                      <wps:bodyPr rot="0" spcFirstLastPara="0" vertOverflow="overflow" horzOverflow="overflow" vert="horz" wrap="square" lIns="0" tIns="0" rIns="0" bIns="0" numCol="1" spcCol="0" rtlCol="0" fromWordArt="0" anchor="t" anchorCtr="0" forceAA="0" compatLnSpc="1">
+                        <a:prstTxWarp prst="textNoShape">
+                          <a:avLst/>
+                        </a:prstTxWarp>
+                        <a:spAutoFit/>
+                      </wps:bodyPr>
+                    </wps:wsp>
+                  </a:graphicData>
+                </a:graphic>
+              </wp:anchor>
+            </w:drawing>
+          </mc:Choice>
+          <mc:Fallback>
+            <w:pict>
+              <v:shapetype w14:anchorId="2620F1D3" id="_x0000_t202" coordsize="21600,21600" o:spt="202" path="m,l,21600r21600,l21600,xe">
+                <v:stroke joinstyle="miter"/>
+                <v:path gradientshapeok="t" o:connecttype="rect"/>
+              </v:shapetype>
+              <v:shape id="Text Box 1" o:spid="_x0000_s1026" type="#_x0000_t202" style="position:absolute;margin-left:0;margin-top:135.75pt;width:451.3pt;height:.05pt;z-index:251666432;visibility:visible;mso-wrap-style:square;mso-wrap-distance-left:9pt;mso-wrap-distance-top:0;mso-wrap-distance-right:9pt;mso-wrap-distance-bottom:0;mso-position-horizontal:absolute;mso-position-horizontal-relative:text;mso-position-vertical:absolute;mso-position-vertical-relative:text;v-text-anchor:top" o:gfxdata="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" stroked="f">
+                <v:textbox style="mso-fit-shape-to-text:t" inset="0,0,0,0">
+                  <w:txbxContent>
+                    <w:p>
+                      <w:pPr>
+                        <w:pStyle w:val="Caption"/>
+                        <w:jc w:val="center"/>
+                        <w:rPr>
+                          <w:noProof/>
+                          <w:sz w:val="22"/>
+                          <w:szCs w:val="22"/>
+                        </w:rPr>
+                      </w:pPr>
+                      <w:r>
+                        <w:t xml:space="preserve">Figure </w:t>
+                      </w:r>
+                      <w:fldSimple w:instr=" SEQ Figure \* ARABIC ">
+                        <w:r>
+                          <w:rPr>
+                            <w:noProof/>
+                          </w:rPr>
+                          <w:t>1</w:t>
+                        </w:r>
+                      </w:fldSimple>
+                      <w:r>
+                        <w:t xml:space="preserve"> Demonstration of 3-level discrete wavelet transform decomposition.</w:t>
+                      </w:r>
+                    </w:p>
+                  </w:txbxContent>
+                </v:textbox>
+                <w10:wrap type="topAndBottom"/>
+              </v:shape>
+            </w:pict>
+          </mc:Fallback>
+        </mc:AlternateContent>
+      </w:r>
+      <w:r>
+        <w:rPr>
+          <w:noProof/>
+        </w:rPr>
+        <w:drawing>
+          <wp:anchor distT="0" distB="0" distL="114300" distR="114300" simplePos="0" relativeHeight="251664384" behindDoc="0" locked="0" layoutInCell="1" allowOverlap="1" wp14:anchorId="5CB88C8C" wp14:editId="77EC8B46">
+            <wp:simplePos x="0" y="0"/>
+            <wp:positionH relativeFrom="margin">
+              <wp:align>left</wp:align>
+            </wp:positionH>
+            <wp:positionV relativeFrom="paragraph">
+              <wp:posOffset>241935</wp:posOffset>
+            </wp:positionV>
+            <wp:extent cx="5731510" cy="1424940"/>
+            <wp:effectExtent l="0" t="0" r="2540" b="3810"/>
+            <wp:wrapTopAndBottom/>
+            <wp:docPr id="1197716817" name="Picture 1" descr="A diagram of a flowchart&#10;&#10;Description automatically generated"/>
+            <wp:cNvGraphicFramePr>
+              <a:graphicFrameLocks xmlns:a="http://schemas.openxmlformats.org/drawingml/2006/main" noChangeAspect="1"/>
+            </wp:cNvGraphicFramePr>
+            <a:graphic xmlns:a="http://schemas.openxmlformats.org/drawingml/2006/main">
+              <a:graphicData uri="http://schemas.openxmlformats.org/drawingml/2006/picture">
+                <pic:pic xmlns:pic="http://schemas.openxmlformats.org/drawingml/2006/picture">
+                  <pic:nvPicPr>
+                    <pic:cNvPr id="1197716817" name="Picture 1" descr="A diagram of a flowchart&#10;&#10;Description automatically generated"/>
+                    <pic:cNvPicPr/>
+                  </pic:nvPicPr>
+                  <pic:blipFill>
+                    <a:blip r:embed="rId7">
+                      <a:extLst>
+                        <a:ext uri="{28A0092B-C50C-407E-A947-70E740481C1C}">
+                          <a14:useLocalDpi xmlns:a14="http://schemas.microsoft.com/office/drawing/2010/main" val="0"/>
+                        </a:ext>
+                      </a:extLst>
+                    </a:blip>
+                    <a:stretch>
+                      <a:fillRect/>
+                    </a:stretch>
+                  </pic:blipFill>
+                  <pic:spPr>
+                    <a:xfrm>
+                      <a:off x="0" y="0"/>
+                      <a:ext cx="5731510" cy="1424940"/>
+                    </a:xfrm>
+                    <a:prstGeom prst="rect">
+                      <a:avLst/>
+                    </a:prstGeom>
+                  </pic:spPr>
+                </pic:pic>
+              </a:graphicData>
+            </a:graphic>
+          </wp:anchor>
+        </w:drawing>
+      </w:r>
+    </w:p>
+    <w:p>
+      <w:pPr>
+        <w:pStyle w:val="Heading3"/>
+        <w:rPr>
+          <w:b/>
+          <w:bCs/>
+        </w:rPr>
+      </w:pPr>
+      <w:r>
+        <w:rPr>
+          <w:b/>
+          <w:bCs/>
+        </w:rPr>
+        <w:t>Empirical Mode Decomposition</w:t>
+      </w:r>
+    </w:p>
+    <w:p>
+      <w:r>
+        <w:t>Described by :</w:t>
+      </w:r>
+    </w:p>
+    <w:p>
+      <w:pPr>
+        <w:ind w:left="2160" w:firstLine="720"/>
+        <w:rPr>
+          <w:rFonts w:eastAsiaTheme="minorEastAsia"/>
+        </w:rPr>
+      </w:pPr>
+      <m:oMath>
+        <m:r>
+          <w:rPr>
+            <w:rFonts w:ascii="Cambria Math" w:hAnsi="Cambria Math"/>
+          </w:rPr>
+          <w:lastRenderedPageBreak/>
+          <m:t>X</m:t>
+        </m:r>
+        <m:d>
+          <m:dPr>
+            <m:ctrlPr>
+              <w:rPr>
+                <w:rFonts w:ascii="Cambria Math" w:hAnsi="Cambria Math"/>
+                <w:i/>
+              </w:rPr>
+            </m:ctrlPr>
+          </m:dPr>
+          <m:e>
+            <m:r>
+              <w:rPr>
+                <w:rFonts w:ascii="Cambria Math" w:hAnsi="Cambria Math"/>
+              </w:rPr>
+              <m:t>n</m:t>
+            </m:r>
+          </m:e>
+        </m:d>
+        <m:r>
+          <w:rPr>
+            <w:rFonts w:ascii="Cambria Math" w:hAnsi="Cambria Math"/>
+          </w:rPr>
+          <m:t xml:space="preserve">= </m:t>
+        </m:r>
+        <m:nary>
+          <m:naryPr>
+            <m:chr m:val="∑"/>
+            <m:limLoc m:val="undOvr"/>
+            <m:ctrlPr>
+              <w:rPr>
+                <w:rFonts w:ascii="Cambria Math" w:hAnsi="Cambria Math"/>
+                <w:i/>
+              </w:rPr>
+            </m:ctrlPr>
+          </m:naryPr>
+          <m:sub>
+            <m:r>
+              <w:rPr>
+                <w:rFonts w:ascii="Cambria Math" w:hAnsi="Cambria Math"/>
+              </w:rPr>
+              <m:t>i=1</m:t>
+            </m:r>
+          </m:sub>
+          <m:sup>
+            <m:r>
+              <w:rPr>
+                <w:rFonts w:ascii="Cambria Math" w:hAnsi="Cambria Math"/>
+              </w:rPr>
+              <m:t>N</m:t>
+            </m:r>
+          </m:sup>
+          <m:e>
+            <m:sSub>
+              <m:sSubPr>
+                <m:ctrlPr>
+                  <w:rPr>
+                    <w:rFonts w:ascii="Cambria Math" w:hAnsi="Cambria Math"/>
+                    <w:i/>
+                  </w:rPr>
+                </m:ctrlPr>
+              </m:sSubPr>
+              <m:e>
+                <m:r>
+                  <w:rPr>
+                    <w:rFonts w:ascii="Cambria Math" w:hAnsi="Cambria Math"/>
+                  </w:rPr>
+                  <m:t>c</m:t>
+                </m:r>
+              </m:e>
+              <m:sub>
+                <m:r>
+                  <w:rPr>
+                    <w:rFonts w:ascii="Cambria Math" w:hAnsi="Cambria Math"/>
+                  </w:rPr>
+                  <m:t>i</m:t>
+                </m:r>
+              </m:sub>
+            </m:sSub>
+            <m:d>
+              <m:dPr>
+                <m:ctrlPr>
+                  <w:rPr>
+                    <w:rFonts w:ascii="Cambria Math" w:hAnsi="Cambria Math"/>
+                    <w:i/>
+                  </w:rPr>
+                </m:ctrlPr>
+              </m:dPr>
+              <m:e>
+                <m:r>
+                  <w:rPr>
+                    <w:rFonts w:ascii="Cambria Math" w:hAnsi="Cambria Math"/>
+                  </w:rPr>
+                  <m:t>n</m:t>
+                </m:r>
+              </m:e>
+            </m:d>
+            <m:r>
+              <w:rPr>
+                <w:rFonts w:ascii="Cambria Math" w:hAnsi="Cambria Math"/>
+              </w:rPr>
+              <m:t xml:space="preserve">+ </m:t>
+            </m:r>
+            <m:sSub>
+              <m:sSubPr>
+                <m:ctrlPr>
+                  <w:rPr>
+                    <w:rFonts w:ascii="Cambria Math" w:hAnsi="Cambria Math"/>
+                    <w:i/>
+                  </w:rPr>
+                </m:ctrlPr>
+              </m:sSubPr>
+              <m:e>
+                <m:r>
+                  <w:rPr>
+                    <w:rFonts w:ascii="Cambria Math" w:hAnsi="Cambria Math"/>
+                  </w:rPr>
+                  <m:t>r</m:t>
+                </m:r>
+              </m:e>
+              <m:sub>
+                <m:r>
+                  <w:rPr>
+                    <w:rFonts w:ascii="Cambria Math" w:hAnsi="Cambria Math"/>
+                  </w:rPr>
+                  <m:t>N</m:t>
+                </m:r>
+              </m:sub>
+            </m:sSub>
+            <m:r>
+              <w:rPr>
+                <w:rFonts w:ascii="Cambria Math" w:hAnsi="Cambria Math"/>
+              </w:rPr>
+              <m:t>(n)</m:t>
+            </m:r>
+          </m:e>
+        </m:nary>
+      </m:oMath>
+      <w:r>
+        <w:rPr>
+          <w:rFonts w:eastAsiaTheme="minorEastAsia"/>
+        </w:rPr>
+        <w:tab/>
+        <w:t>(5)</w:t>
+      </w:r>
+    </w:p>
+    <w:p>
+      <w:pPr>
+        <w:jc w:val="both"/>
+      </w:pPr>
+      <w:r>
+        <w:t xml:space="preserve">Where </w:t>
+      </w:r>
+      <m:oMath>
+        <m:sSub>
+          <m:sSubPr>
+            <m:ctrlPr>
+              <w:rPr>
+                <w:rFonts w:ascii="Cambria Math" w:hAnsi="Cambria Math"/>
+                <w:i/>
+              </w:rPr>
+            </m:ctrlPr>
+          </m:sSubPr>
+          <m:e>
+            <m:r>
+              <w:rPr>
+                <w:rFonts w:ascii="Cambria Math" w:hAnsi="Cambria Math"/>
+              </w:rPr>
+              <m:t>c</m:t>
+            </m:r>
+          </m:e>
+          <m:sub>
+            <m:r>
+              <w:rPr>
+                <w:rFonts w:ascii="Cambria Math" w:hAnsi="Cambria Math"/>
+              </w:rPr>
+              <m:t>i</m:t>
+            </m:r>
+          </m:sub>
+        </m:sSub>
+        <m:d>
+          <m:dPr>
+            <m:ctrlPr>
+              <w:rPr>
+                <w:rFonts w:ascii="Cambria Math" w:hAnsi="Cambria Math"/>
+                <w:i/>
+              </w:rPr>
+            </m:ctrlPr>
+          </m:dPr>
+          <m:e>
+            <m:r>
+              <w:rPr>
+                <w:rFonts w:ascii="Cambria Math" w:hAnsi="Cambria Math"/>
+              </w:rPr>
+              <m:t>n</m:t>
+            </m:r>
+          </m:e>
+        </m:d>
+      </m:oMath>
+      <w:r>
+        <w:rPr>
+          <w:rFonts w:eastAsiaTheme="minorEastAsia"/>
+        </w:rPr>
+        <w:t xml:space="preserve"> represents the intrinsic mode function and </w:t>
+      </w:r>
+      <m:oMath>
+        <m:sSub>
+          <m:sSubPr>
+            <m:ctrlPr>
+              <w:rPr>
+                <w:rFonts w:ascii="Cambria Math" w:hAnsi="Cambria Math"/>
+                <w:i/>
+              </w:rPr>
+            </m:ctrlPr>
+          </m:sSubPr>
+          <m:e>
+            <m:r>
+              <w:rPr>
+                <w:rFonts w:ascii="Cambria Math" w:hAnsi="Cambria Math"/>
+              </w:rPr>
+              <m:t>r</m:t>
+            </m:r>
+          </m:e>
+          <m:sub>
+            <m:r>
+              <w:rPr>
+                <w:rFonts w:ascii="Cambria Math" w:hAnsi="Cambria Math"/>
+              </w:rPr>
+              <m:t>N</m:t>
+            </m:r>
+          </m:sub>
+        </m:sSub>
+        <m:d>
+          <m:dPr>
+            <m:ctrlPr>
+              <w:rPr>
+                <w:rFonts w:ascii="Cambria Math" w:hAnsi="Cambria Math"/>
+                <w:i/>
+              </w:rPr>
+            </m:ctrlPr>
+          </m:dPr>
+          <m:e>
+            <m:r>
+              <w:rPr>
+                <w:rFonts w:ascii="Cambria Math" w:hAnsi="Cambria Math"/>
+              </w:rPr>
+              <m:t>n</m:t>
+            </m:r>
+          </m:e>
+        </m:d>
+      </m:oMath>
+      <w:r>
+        <w:rPr>
+          <w:rFonts w:eastAsiaTheme="minorEastAsia"/>
+        </w:rPr>
+        <w:t xml:space="preserve"> represents the residual signal. </w:t>
+      </w:r>
+    </w:p>
+    <w:p>
+      <w:pPr>
+        <w:pStyle w:val="Heading3"/>
+        <w:rPr>
+          <w:b/>
+          <w:bCs/>
+        </w:rPr>
+      </w:pPr>
+      <w:r>
+        <w:rPr>
+          <w:b/>
+          <w:bCs/>
+        </w:rPr>
+        <w:t>Adaptive Filter</w:t>
+      </w:r>
+    </w:p>
+    <w:p>
+      <w:r>
+        <w:rPr>
+          <w:noProof/>
+        </w:rPr>
+        <mc:AlternateContent>
+          <mc:Choice Requires="wps">
+            <w:drawing>
+              <wp:anchor distT="0" distB="0" distL="114300" distR="114300" simplePos="0" relativeHeight="251669504" behindDoc="0" locked="0" layoutInCell="1" allowOverlap="1" wp14:anchorId="7CE60D8E" wp14:editId="274D5DE6">
+                <wp:simplePos x="0" y="0"/>
+                <wp:positionH relativeFrom="column">
+                  <wp:posOffset>313055</wp:posOffset>
+                </wp:positionH>
+                <wp:positionV relativeFrom="paragraph">
+                  <wp:posOffset>2225040</wp:posOffset>
+                </wp:positionV>
+                <wp:extent cx="5105400" cy="635"/>
+                <wp:effectExtent l="0" t="0" r="0" b="0"/>
+                <wp:wrapTopAndBottom/>
+                <wp:docPr id="454131433" name="Text Box 1"/>
+                <wp:cNvGraphicFramePr/>
+                <a:graphic xmlns:a="http://schemas.openxmlformats.org/drawingml/2006/main">
+                  <a:graphicData uri="http://schemas.microsoft.com/office/word/2010/wordprocessingShape">
+                    <wps:wsp>
+                      <wps:cNvSpPr txBox="1"/>
+                      <wps:spPr>
+                        <a:xfrm>
+                          <a:off x="0" y="0"/>
+                          <a:ext cx="5105400" cy="635"/>
+                        </a:xfrm>
+                        <a:prstGeom prst="rect">
+                          <a:avLst/>
+                        </a:prstGeom>
+                        <a:solidFill>
+                          <a:prstClr val="white"/>
+                        </a:solidFill>
+                        <a:ln>
+                          <a:noFill/>
+                        </a:ln>
+                      </wps:spPr>
+                      <wps:txbx>
+                        <w:txbxContent>
+                          <w:p>
+                            <w:pPr>
+                              <w:pStyle w:val="Caption"/>
+                              <w:jc w:val="center"/>
+                              <w:rPr>
+                                <w:noProof/>
+                                <w:sz w:val="22"/>
+                                <w:szCs w:val="22"/>
+                              </w:rPr>
+                            </w:pPr>
+                            <w:r>
+                              <w:t xml:space="preserve">Figure </w:t>
+                            </w:r>
+                            <w:fldSimple w:instr=" SEQ Figure \* ARABIC ">
+                              <w:r>
+                                <w:rPr>
+                                  <w:noProof/>
+                                </w:rPr>
+                                <w:t>2</w:t>
+                              </w:r>
+                            </w:fldSimple>
+                            <w:r>
+                              <w:t xml:space="preserve"> Block diagram of adaptive filter.</w:t>
+                            </w:r>
+                          </w:p>
+                        </w:txbxContent>
+                      </wps:txbx>
+                      <wps:bodyPr rot="0" spcFirstLastPara="0" vertOverflow="overflow" horzOverflow="overflow" vert="horz" wrap="square" lIns="0" tIns="0" rIns="0" bIns="0" numCol="1" spcCol="0" rtlCol="0" fromWordArt="0" anchor="t" anchorCtr="0" forceAA="0" compatLnSpc="1">
+                        <a:prstTxWarp prst="textNoShape">
+                          <a:avLst/>
+                        </a:prstTxWarp>
+                        <a:spAutoFit/>
+                      </wps:bodyPr>
+                    </wps:wsp>
+                  </a:graphicData>
+                </a:graphic>
+              </wp:anchor>
+            </w:drawing>
+          </mc:Choice>
+          <mc:Fallback>
+            <w:pict>
+              <v:shape w14:anchorId="7CE60D8E" id="_x0000_s1027" type="#_x0000_t202" style="position:absolute;margin-left:24.65pt;margin-top:175.2pt;width:402pt;height:.05pt;z-index:251669504;visibility:visible;mso-wrap-style:square;mso-wrap-distance-left:9pt;mso-wrap-distance-top:0;mso-wrap-distance-right:9pt;mso-wrap-distance-bottom:0;mso-position-horizontal:absolute;mso-position-horizontal-relative:text;mso-position-vertical:absolute;mso-position-vertical-relative:text;v-text-anchor:top" o:gfxdata="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" stroked="f">
+                <v:textbox style="mso-fit-shape-to-text:t" inset="0,0,0,0">
+                  <w:txbxContent>
+                    <w:p>
+                      <w:pPr>
+                        <w:pStyle w:val="Caption"/>
+                        <w:jc w:val="center"/>
+                        <w:rPr>
+                          <w:noProof/>
+                          <w:sz w:val="22"/>
+                          <w:szCs w:val="22"/>
+                        </w:rPr>
+                      </w:pPr>
+                      <w:r>
+                        <w:t xml:space="preserve">Figure </w:t>
+                      </w:r>
+                      <w:fldSimple w:instr=" SEQ Figure \* ARABIC ">
+                        <w:r>
+                          <w:rPr>
+                            <w:noProof/>
+                          </w:rPr>
+                          <w:t>2</w:t>
+                        </w:r>
+                      </w:fldSimple>
+                      <w:r>
+                        <w:t xml:space="preserve"> Block diagram of adaptive filter.</w:t>
+                      </w:r>
+                    </w:p>
+                  </w:txbxContent>
+                </v:textbox>
+                <w10:wrap type="topAndBottom"/>
+              </v:shape>
+            </w:pict>
+          </mc:Fallback>
+        </mc:AlternateContent>
+      </w:r>
+      <w:r>
+        <w:rPr>
+          <w:noProof/>
+        </w:rPr>
+        <w:drawing>
+          <wp:anchor distT="0" distB="0" distL="114300" distR="114300" simplePos="0" relativeHeight="251667456" behindDoc="0" locked="0" layoutInCell="1" allowOverlap="1" wp14:anchorId="5CD80F0D" wp14:editId="2182A480">
+            <wp:simplePos x="0" y="0"/>
+            <wp:positionH relativeFrom="margin">
+              <wp:align>center</wp:align>
+            </wp:positionH>
+            <wp:positionV relativeFrom="paragraph">
+              <wp:posOffset>168084</wp:posOffset>
+            </wp:positionV>
+            <wp:extent cx="5105400" cy="2000250"/>
+            <wp:effectExtent l="0" t="0" r="0" b="0"/>
+            <wp:wrapTopAndBottom/>
+            <wp:docPr id="1923500309" name="Picture 1" descr="A diagram of a computer algorithm&#10;&#10;Description automatically generated"/>
+            <wp:cNvGraphicFramePr>
+              <a:graphicFrameLocks xmlns:a="http://schemas.openxmlformats.org/drawingml/2006/main" noChangeAspect="1"/>
+            </wp:cNvGraphicFramePr>
+            <a:graphic xmlns:a="http://schemas.openxmlformats.org/drawingml/2006/main">
+              <a:graphicData uri="http://schemas.openxmlformats.org/drawingml/2006/picture">
+                <pic:pic xmlns:pic="http://schemas.openxmlformats.org/drawingml/2006/picture">
+                  <pic:nvPicPr>
+                    <pic:cNvPr id="1923500309" name="Picture 1" descr="A diagram of a computer algorithm&#10;&#10;Description automatically generated"/>
+                    <pic:cNvPicPr/>
+                  </pic:nvPicPr>
+                  <pic:blipFill>
+                    <a:blip r:embed="rId8">
+                      <a:extLst>
+                        <a:ext uri="{28A0092B-C50C-407E-A947-70E740481C1C}">
+                          <a14:useLocalDpi xmlns:a14="http://schemas.microsoft.com/office/drawing/2010/main" val="0"/>
+                        </a:ext>
+                      </a:extLst>
+                    </a:blip>
+                    <a:stretch>
+                      <a:fillRect/>
+                    </a:stretch>
+                  </pic:blipFill>
+                  <pic:spPr>
+                    <a:xfrm>
+                      <a:off x="0" y="0"/>
+                      <a:ext cx="5105400" cy="2000250"/>
+                    </a:xfrm>
+                    <a:prstGeom prst="rect">
+                      <a:avLst/>
+                    </a:prstGeom>
+                  </pic:spPr>
+                </pic:pic>
+              </a:graphicData>
+            </a:graphic>
+          </wp:anchor>
+        </w:drawing>
       </w:r>
     </w:p>
     <w:p>
@@ -1539,6 +3149,7 @@
         <w:rPr>
           <w:noProof/>
         </w:rPr>
+        <w:lastRenderedPageBreak/>
         <mc:AlternateContent>
           <mc:Choice Requires="wps">
             <w:drawing>
@@ -1615,11 +3226,7 @@
           </mc:Choice>
           <mc:Fallback>
             <w:pict>
-              <v:shapetype w14:anchorId="32BB7C25" id="_x0000_t202" coordsize="21600,21600" o:spt="202" path="m,l,21600r21600,l21600,xe">
-                <v:stroke joinstyle="miter"/>
-                <v:path gradientshapeok="t" o:connecttype="rect"/>
-              </v:shapetype>
-              <v:shape id="Text Box 2" o:spid="_x0000_s1026" type="#_x0000_t202" style="position:absolute;margin-left:87pt;margin-top:191.7pt;width:91.5pt;height:25.5pt;z-index:251662336;visibility:visible;mso-wrap-style:square;mso-width-percent:0;mso-height-percent:0;mso-wrap-distance-left:9pt;mso-wrap-distance-top:3.6pt;mso-wrap-distance-right:9pt;mso-wrap-distance-bottom:3.6pt;mso-position-horizontal:absolute;mso-position-horizontal-relative:text;mso-position-vertical:absolute;mso-position-vertical-relative:text;mso-width-percent:0;mso-height-percent:0;mso-width-relative:margin;mso-height-relative:margin;v-text-anchor:top" o:gfxdata="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" filled="f" stroked="f">
+              <v:shape w14:anchorId="32BB7C25" id="Text Box 2" o:spid="_x0000_s1028" type="#_x0000_t202" style="position:absolute;margin-left:87pt;margin-top:191.7pt;width:91.5pt;height:25.5pt;z-index:251662336;visibility:visible;mso-wrap-style:square;mso-width-percent:0;mso-height-percent:0;mso-wrap-distance-left:9pt;mso-wrap-distance-top:3.6pt;mso-wrap-distance-right:9pt;mso-wrap-distance-bottom:3.6pt;mso-position-horizontal:absolute;mso-position-horizontal-relative:text;mso-position-vertical:absolute;mso-position-vertical-relative:text;mso-width-percent:0;mso-height-percent:0;mso-width-relative:margin;mso-height-relative:margin;v-text-anchor:top" o:gfxdata="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" filled="f" stroked="f">
                 <v:textbox>
                   <w:txbxContent>
                     <w:p>
@@ -1751,7 +3358,7 @@
                     <pic:cNvPicPr/>
                   </pic:nvPicPr>
                   <pic:blipFill>
-                    <a:blip r:embed="rId7">
+                    <a:blip r:embed="rId9">
                       <a:extLst>
                         <a:ext uri="{28A0092B-C50C-407E-A947-70E740481C1C}">
                           <a14:useLocalDpi xmlns:a14="http://schemas.microsoft.com/office/drawing/2010/main" val="0"/>
@@ -1793,7 +3400,6 @@
         <w:pStyle w:val="Heading1"/>
       </w:pPr>
       <w:r>
-        <w:lastRenderedPageBreak/>
         <w:t>Current State of Project</w:t>
       </w:r>
     </w:p>
@@ -1803,7 +3409,7 @@
           <w:noProof/>
         </w:rPr>
         <w:drawing>
-          <wp:anchor distT="0" distB="0" distL="114300" distR="114300" simplePos="0" relativeHeight="251663360" behindDoc="0" locked="0" layoutInCell="1" allowOverlap="1" wp14:anchorId="0901D41E" wp14:editId="048F019C">
+          <wp:anchor distT="0" distB="0" distL="114300" distR="114300" simplePos="0" relativeHeight="251663360" behindDoc="0" locked="0" layoutInCell="1" allowOverlap="1" wp14:anchorId="0901D41E" wp14:editId="44612D43">
             <wp:simplePos x="0" y="0"/>
             <wp:positionH relativeFrom="margin">
               <wp:align>right</wp:align>
@@ -1826,7 +3432,7 @@
                     <pic:cNvPicPr/>
                   </pic:nvPicPr>
                   <pic:blipFill>
-                    <a:blip r:embed="rId8" cstate="print">
+                    <a:blip r:embed="rId10" cstate="print">
                       <a:extLst>
                         <a:ext uri="{28A0092B-C50C-407E-A947-70E740481C1C}">
                           <a14:useLocalDpi xmlns:a14="http://schemas.microsoft.com/office/drawing/2010/main" val="0"/>
@@ -1888,7 +3494,11 @@
         <w:jc w:val="both"/>
       </w:pPr>
       <w:r>
-        <w:t>As of 09/01/24, The project contains a mixture of MATLAB and Python code. MATLAB has been used to generate the reference database on which the model will be trained, this is due to MATLABs enhanced ability for signal processing problems where noise is being modelled and added to clean ECG signals. MATLABs ability to work with matrices makes this relatively simple. Python is used to develop machine learning models, using the reference database. To date, only a reference deep learning model has been added to the repository. Python has numerous frameworks specifically designed for implementing AI models (</w:t>
+        <w:t xml:space="preserve">As of 09/01/24, The project contains a mixture of MATLAB and Python code. MATLAB has been used to generate the reference database on which the model will be trained, this is due to MATLABs enhanced ability for signal processing problems where noise is being modelled and added to clean ECG signals. MATLABs ability to work with matrices makes this relatively simple. Python is used to develop machine learning models, using the reference database. To date, only a reference deep learning model has been added to the repository. Python has numerous frameworks specifically designed for </w:t>
+      </w:r>
+      <w:r>
+        <w:lastRenderedPageBreak/>
+        <w:t>implementing AI models (</w:t>
       </w:r>
       <w:proofErr w:type="spellStart"/>
       <w:r>
@@ -1993,7 +3603,7 @@
       <w:r>
         <w:t xml:space="preserve">[X] </w:t>
       </w:r>
-      <w:hyperlink r:id="rId9" w:history="1">
+      <w:hyperlink r:id="rId11" w:history="1">
         <w:r>
           <w:rPr>
             <w:rStyle w:val="Hyperlink"/>
@@ -3662,6 +5272,16 @@
       <w:szCs w:val="24"/>
     </w:rPr>
   </w:style>
+  <w:style w:type="character" w:styleId="PlaceholderText">
+    <w:name w:val="Placeholder Text"/>
+    <w:basedOn w:val="DefaultParagraphFont"/>
+    <w:uiPriority w:val="99"/>
+    <w:semiHidden/>
+    <w:rsid w:val="00C831D4"/>
+    <w:rPr>
+      <w:color w:val="666666"/>
+    </w:rPr>
+  </w:style>
 </w:styles>
 </file>
 

</xml_diff>